<commit_message>
frozen lake environment gestart
</commit_message>
<xml_diff>
--- a/werkplan/werkplan.docx
+++ b/werkplan/werkplan.docx
@@ -300,13 +300,31 @@
                 <w:sz w:val="24"/>
               </w:rPr>
             </w:pPr>
+            <w:proofErr w:type="spellStart"/>
             <w:r>
               <w:rPr>
                 <w:rFonts w:eastAsia="Arial" w:cs="Arial"/>
                 <w:sz w:val="24"/>
               </w:rPr>
-              <w:t>IDLab imec</w:t>
-            </w:r>
+              <w:t>IDLab</w:t>
+            </w:r>
+            <w:proofErr w:type="spellEnd"/>
+            <w:r>
+              <w:rPr>
+                <w:rFonts w:eastAsia="Arial" w:cs="Arial"/>
+                <w:sz w:val="24"/>
+              </w:rPr>
+              <w:t xml:space="preserve"> </w:t>
+            </w:r>
+            <w:proofErr w:type="spellStart"/>
+            <w:r>
+              <w:rPr>
+                <w:rFonts w:eastAsia="Arial" w:cs="Arial"/>
+                <w:sz w:val="24"/>
+              </w:rPr>
+              <w:t>imec</w:t>
+            </w:r>
+            <w:proofErr w:type="spellEnd"/>
           </w:p>
         </w:tc>
       </w:tr>
@@ -373,8 +391,18 @@
                 <w:sz w:val="24"/>
                 <w:szCs w:val="22"/>
               </w:rPr>
-              <w:t>prof. dr. ir. Pieter Simoens</w:t>
-            </w:r>
+              <w:t xml:space="preserve">prof. dr. ir. Pieter </w:t>
+            </w:r>
+            <w:proofErr w:type="spellStart"/>
+            <w:r>
+              <w:rPr>
+                <w:rFonts w:cs="Arial"/>
+                <w:sz w:val="24"/>
+                <w:szCs w:val="22"/>
+              </w:rPr>
+              <w:t>Simoens</w:t>
+            </w:r>
+            <w:proofErr w:type="spellEnd"/>
           </w:p>
           <w:p>
             <w:pPr>
@@ -931,6 +959,7 @@
           <w:szCs w:val="22"/>
         </w:rPr>
       </w:pPr>
+      <w:proofErr w:type="spellStart"/>
       <w:r>
         <w:rPr>
           <w:rFonts w:eastAsia="Arial" w:cs="Arial"/>
@@ -939,8 +968,53 @@
           <w:sz w:val="22"/>
           <w:szCs w:val="22"/>
         </w:rPr>
-        <w:t>Deep reinforcement learning</w:t>
-      </w:r>
+        <w:t>Deep</w:t>
+      </w:r>
+      <w:proofErr w:type="spellEnd"/>
+      <w:r>
+        <w:rPr>
+          <w:rFonts w:eastAsia="Arial" w:cs="Arial"/>
+          <w:i/>
+          <w:iCs/>
+          <w:sz w:val="22"/>
+          <w:szCs w:val="22"/>
+        </w:rPr>
+        <w:t xml:space="preserve"> </w:t>
+      </w:r>
+      <w:proofErr w:type="spellStart"/>
+      <w:r>
+        <w:rPr>
+          <w:rFonts w:eastAsia="Arial" w:cs="Arial"/>
+          <w:i/>
+          <w:iCs/>
+          <w:sz w:val="22"/>
+          <w:szCs w:val="22"/>
+        </w:rPr>
+        <w:t>reinforcement</w:t>
+      </w:r>
+      <w:proofErr w:type="spellEnd"/>
+      <w:r>
+        <w:rPr>
+          <w:rFonts w:eastAsia="Arial" w:cs="Arial"/>
+          <w:i/>
+          <w:iCs/>
+          <w:sz w:val="22"/>
+          <w:szCs w:val="22"/>
+        </w:rPr>
+        <w:t xml:space="preserve"> </w:t>
+      </w:r>
+      <w:proofErr w:type="spellStart"/>
+      <w:r>
+        <w:rPr>
+          <w:rFonts w:eastAsia="Arial" w:cs="Arial"/>
+          <w:i/>
+          <w:iCs/>
+          <w:sz w:val="22"/>
+          <w:szCs w:val="22"/>
+        </w:rPr>
+        <w:t>learning</w:t>
+      </w:r>
+      <w:proofErr w:type="spellEnd"/>
       <w:r>
         <w:rPr>
           <w:rFonts w:eastAsia="Arial" w:cs="Arial"/>
@@ -1015,6 +1089,7 @@
         </w:rPr>
         <w:t xml:space="preserve">DRL maakt gebruik van </w:t>
       </w:r>
+      <w:proofErr w:type="spellStart"/>
       <w:r>
         <w:rPr>
           <w:rFonts w:eastAsia="Arial" w:cs="Arial"/>
@@ -1023,15 +1098,96 @@
           <w:sz w:val="22"/>
           <w:szCs w:val="22"/>
         </w:rPr>
-        <w:t>deep neural networks</w:t>
-      </w:r>
-      <w:r>
-        <w:rPr>
-          <w:rFonts w:eastAsia="Arial" w:cs="Arial"/>
-          <w:sz w:val="22"/>
-          <w:szCs w:val="22"/>
-        </w:rPr>
-        <w:t xml:space="preserve"> (DNNs). DNNs hebben de laatste jaren zeer sterke resultaten behaald en bleken specifiek in het gebied van computervisie superieur tegenover andere </w:t>
+        <w:t>deep</w:t>
+      </w:r>
+      <w:proofErr w:type="spellEnd"/>
+      <w:r>
+        <w:rPr>
+          <w:rFonts w:eastAsia="Arial" w:cs="Arial"/>
+          <w:i/>
+          <w:iCs/>
+          <w:sz w:val="22"/>
+          <w:szCs w:val="22"/>
+        </w:rPr>
+        <w:t xml:space="preserve"> </w:t>
+      </w:r>
+      <w:proofErr w:type="spellStart"/>
+      <w:r>
+        <w:rPr>
+          <w:rFonts w:eastAsia="Arial" w:cs="Arial"/>
+          <w:i/>
+          <w:iCs/>
+          <w:sz w:val="22"/>
+          <w:szCs w:val="22"/>
+        </w:rPr>
+        <w:t>neural</w:t>
+      </w:r>
+      <w:proofErr w:type="spellEnd"/>
+      <w:r>
+        <w:rPr>
+          <w:rFonts w:eastAsia="Arial" w:cs="Arial"/>
+          <w:i/>
+          <w:iCs/>
+          <w:sz w:val="22"/>
+          <w:szCs w:val="22"/>
+        </w:rPr>
+        <w:t xml:space="preserve"> </w:t>
+      </w:r>
+      <w:proofErr w:type="spellStart"/>
+      <w:r>
+        <w:rPr>
+          <w:rFonts w:eastAsia="Arial" w:cs="Arial"/>
+          <w:i/>
+          <w:iCs/>
+          <w:sz w:val="22"/>
+          <w:szCs w:val="22"/>
+        </w:rPr>
+        <w:t>networks</w:t>
+      </w:r>
+      <w:proofErr w:type="spellEnd"/>
+      <w:r>
+        <w:rPr>
+          <w:rFonts w:eastAsia="Arial" w:cs="Arial"/>
+          <w:sz w:val="22"/>
+          <w:szCs w:val="22"/>
+        </w:rPr>
+        <w:t xml:space="preserve"> (</w:t>
+      </w:r>
+      <w:proofErr w:type="spellStart"/>
+      <w:r>
+        <w:rPr>
+          <w:rFonts w:eastAsia="Arial" w:cs="Arial"/>
+          <w:sz w:val="22"/>
+          <w:szCs w:val="22"/>
+        </w:rPr>
+        <w:t>DNNs</w:t>
+      </w:r>
+      <w:proofErr w:type="spellEnd"/>
+      <w:r>
+        <w:rPr>
+          <w:rFonts w:eastAsia="Arial" w:cs="Arial"/>
+          <w:sz w:val="22"/>
+          <w:szCs w:val="22"/>
+        </w:rPr>
+        <w:t xml:space="preserve">). </w:t>
+      </w:r>
+      <w:proofErr w:type="spellStart"/>
+      <w:r>
+        <w:rPr>
+          <w:rFonts w:eastAsia="Arial" w:cs="Arial"/>
+          <w:sz w:val="22"/>
+          <w:szCs w:val="22"/>
+        </w:rPr>
+        <w:t>DNNs</w:t>
+      </w:r>
+      <w:proofErr w:type="spellEnd"/>
+      <w:r>
+        <w:rPr>
+          <w:rFonts w:eastAsia="Arial" w:cs="Arial"/>
+          <w:sz w:val="22"/>
+          <w:szCs w:val="22"/>
+        </w:rPr>
+        <w:t xml:space="preserve"> hebben de laatste jaren zeer sterke resultaten behaald en bleken specifiek in het gebied van computervisie superieur tegenover andere </w:t>
       </w:r>
       <w:r>
         <w:rPr>
@@ -1099,8 +1255,36 @@
           <w:sz w:val="22"/>
           <w:szCs w:val="22"/>
         </w:rPr>
-        <w:t xml:space="preserve"> van DNNs. Door de hoge dimensionele feauture</w:t>
-      </w:r>
+        <w:t xml:space="preserve"> van </w:t>
+      </w:r>
+      <w:proofErr w:type="spellStart"/>
+      <w:r>
+        <w:rPr>
+          <w:rFonts w:eastAsia="Arial" w:cs="Arial"/>
+          <w:sz w:val="22"/>
+          <w:szCs w:val="22"/>
+        </w:rPr>
+        <w:t>DNNs</w:t>
+      </w:r>
+      <w:proofErr w:type="spellEnd"/>
+      <w:r>
+        <w:rPr>
+          <w:rFonts w:eastAsia="Arial" w:cs="Arial"/>
+          <w:sz w:val="22"/>
+          <w:szCs w:val="22"/>
+        </w:rPr>
+        <w:t xml:space="preserve">. Door de hoge dimensionele </w:t>
+      </w:r>
+      <w:proofErr w:type="spellStart"/>
+      <w:r>
+        <w:rPr>
+          <w:rFonts w:eastAsia="Arial" w:cs="Arial"/>
+          <w:sz w:val="22"/>
+          <w:szCs w:val="22"/>
+        </w:rPr>
+        <w:t>feauture</w:t>
+      </w:r>
+      <w:proofErr w:type="spellEnd"/>
       <w:r>
         <w:rPr>
           <w:rFonts w:eastAsia="Arial" w:cs="Arial"/>
@@ -1131,7 +1315,23 @@
           <w:sz w:val="22"/>
           <w:szCs w:val="22"/>
         </w:rPr>
-        <w:t>instanties in zeer kritieke omgevingen zoals zelf rijdende auto’s, robotica in diens</w:t>
+        <w:t xml:space="preserve">instanties in zeer kritieke omgevingen zoals </w:t>
+      </w:r>
+      <w:r>
+        <w:rPr>
+          <w:rFonts w:eastAsia="Arial" w:cs="Arial"/>
+          <w:sz w:val="22"/>
+          <w:szCs w:val="22"/>
+        </w:rPr>
+        <w:t>zelfrijdende</w:t>
+      </w:r>
+      <w:r>
+        <w:rPr>
+          <w:rFonts w:eastAsia="Arial" w:cs="Arial"/>
+          <w:sz w:val="22"/>
+          <w:szCs w:val="22"/>
+        </w:rPr>
+        <w:t xml:space="preserve"> auto’s, robotica in diens</w:t>
       </w:r>
       <w:r>
         <w:rPr>
@@ -1207,8 +1407,20 @@
           <w:sz w:val="22"/>
           <w:szCs w:val="22"/>
         </w:rPr>
-        <w:t>policy errors</w:t>
-      </w:r>
+        <w:t xml:space="preserve">policy </w:t>
+      </w:r>
+      <w:proofErr w:type="spellStart"/>
+      <w:r>
+        <w:rPr>
+          <w:rFonts w:eastAsia="Arial" w:cs="Arial"/>
+          <w:i/>
+          <w:iCs/>
+          <w:sz w:val="22"/>
+          <w:szCs w:val="22"/>
+        </w:rPr>
+        <w:t>errors</w:t>
+      </w:r>
+      <w:proofErr w:type="spellEnd"/>
       <w:r>
         <w:rPr>
           <w:rFonts w:eastAsia="Arial" w:cs="Arial"/>
@@ -1375,6 +1587,7 @@
         </w:rPr>
         <w:t xml:space="preserve">De doelstelling van de masterproef is om </w:t>
       </w:r>
+      <w:proofErr w:type="spellStart"/>
       <w:r>
         <w:rPr>
           <w:rFonts w:eastAsia="Arial" w:cs="Arial"/>
@@ -1383,40 +1596,9 @@
           <w:sz w:val="22"/>
           <w:szCs w:val="22"/>
         </w:rPr>
-        <w:t>interpretable machine learning</w:t>
-      </w:r>
-      <w:r>
-        <w:rPr>
-          <w:rFonts w:eastAsia="Arial" w:cs="Arial"/>
-          <w:sz w:val="22"/>
-          <w:szCs w:val="22"/>
-        </w:rPr>
-        <w:t>-</w:t>
-      </w:r>
-      <w:r>
-        <w:rPr>
-          <w:rFonts w:eastAsia="Arial" w:cs="Arial"/>
-          <w:sz w:val="22"/>
-          <w:szCs w:val="22"/>
-        </w:rPr>
-        <w:t>modellen te onderzoeken</w:t>
-      </w:r>
-      <w:r>
-        <w:rPr>
-          <w:rFonts w:eastAsia="Arial" w:cs="Arial"/>
-          <w:sz w:val="22"/>
-          <w:szCs w:val="22"/>
-        </w:rPr>
-        <w:t xml:space="preserve"> en uit te werken</w:t>
-      </w:r>
-      <w:r>
-        <w:rPr>
-          <w:rFonts w:eastAsia="Arial" w:cs="Arial"/>
-          <w:sz w:val="22"/>
-          <w:szCs w:val="22"/>
-        </w:rPr>
-        <w:t xml:space="preserve">. </w:t>
-      </w:r>
+        <w:t>interpretable</w:t>
+      </w:r>
+      <w:proofErr w:type="spellEnd"/>
       <w:r>
         <w:rPr>
           <w:rFonts w:eastAsia="Arial" w:cs="Arial"/>
@@ -1425,40 +1607,9 @@
           <w:sz w:val="22"/>
           <w:szCs w:val="22"/>
         </w:rPr>
-        <w:t>Interpretable machine learning</w:t>
-      </w:r>
-      <w:r>
-        <w:rPr>
-          <w:rFonts w:eastAsia="Arial" w:cs="Arial"/>
-          <w:sz w:val="22"/>
-          <w:szCs w:val="22"/>
-        </w:rPr>
-        <w:t>-</w:t>
-      </w:r>
-      <w:r>
-        <w:rPr>
-          <w:rFonts w:eastAsia="Arial" w:cs="Arial"/>
-          <w:sz w:val="22"/>
-          <w:szCs w:val="22"/>
-        </w:rPr>
-        <w:t>technieken kunnen een antwoord leveren op de problemen zoals de transparantheid, verklaarbaarheid en interpreteerbaarheid van de DRL</w:t>
-      </w:r>
-      <w:r>
-        <w:rPr>
-          <w:rFonts w:eastAsia="Arial" w:cs="Arial"/>
-          <w:sz w:val="22"/>
-          <w:szCs w:val="22"/>
-        </w:rPr>
-        <w:t>-</w:t>
-      </w:r>
-      <w:r>
-        <w:rPr>
-          <w:rFonts w:eastAsia="Arial" w:cs="Arial"/>
-          <w:sz w:val="22"/>
-          <w:szCs w:val="22"/>
-        </w:rPr>
-        <w:t xml:space="preserve">systemen met intrinsieke </w:t>
-      </w:r>
+        <w:t xml:space="preserve"> machine </w:t>
+      </w:r>
+      <w:proofErr w:type="spellStart"/>
       <w:r>
         <w:rPr>
           <w:rFonts w:eastAsia="Arial" w:cs="Arial"/>
@@ -1467,16 +1618,42 @@
           <w:sz w:val="22"/>
           <w:szCs w:val="22"/>
         </w:rPr>
-        <w:t>black-box</w:t>
-      </w:r>
-      <w:r>
-        <w:rPr>
-          <w:rFonts w:eastAsia="Arial" w:cs="Arial"/>
-          <w:sz w:val="22"/>
-          <w:szCs w:val="22"/>
-        </w:rPr>
-        <w:t xml:space="preserve"> structuur. </w:t>
-      </w:r>
+        <w:t>learning</w:t>
+      </w:r>
+      <w:proofErr w:type="spellEnd"/>
+      <w:r>
+        <w:rPr>
+          <w:rFonts w:eastAsia="Arial" w:cs="Arial"/>
+          <w:sz w:val="22"/>
+          <w:szCs w:val="22"/>
+        </w:rPr>
+        <w:t>-</w:t>
+      </w:r>
+      <w:r>
+        <w:rPr>
+          <w:rFonts w:eastAsia="Arial" w:cs="Arial"/>
+          <w:sz w:val="22"/>
+          <w:szCs w:val="22"/>
+        </w:rPr>
+        <w:t>modellen te onderzoeken</w:t>
+      </w:r>
+      <w:r>
+        <w:rPr>
+          <w:rFonts w:eastAsia="Arial" w:cs="Arial"/>
+          <w:sz w:val="22"/>
+          <w:szCs w:val="22"/>
+        </w:rPr>
+        <w:t xml:space="preserve"> en uit te werken</w:t>
+      </w:r>
+      <w:r>
+        <w:rPr>
+          <w:rFonts w:eastAsia="Arial" w:cs="Arial"/>
+          <w:sz w:val="22"/>
+          <w:szCs w:val="22"/>
+        </w:rPr>
+        <w:t xml:space="preserve">. </w:t>
+      </w:r>
+      <w:proofErr w:type="spellStart"/>
       <w:r>
         <w:rPr>
           <w:rFonts w:eastAsia="Arial" w:cs="Arial"/>
@@ -1485,8 +1662,133 @@
           <w:sz w:val="22"/>
           <w:szCs w:val="22"/>
         </w:rPr>
-        <w:t>Interpretable machine learning</w:t>
-      </w:r>
+        <w:t>Interpretable</w:t>
+      </w:r>
+      <w:proofErr w:type="spellEnd"/>
+      <w:r>
+        <w:rPr>
+          <w:rFonts w:eastAsia="Arial" w:cs="Arial"/>
+          <w:i/>
+          <w:iCs/>
+          <w:sz w:val="22"/>
+          <w:szCs w:val="22"/>
+        </w:rPr>
+        <w:t xml:space="preserve"> machine </w:t>
+      </w:r>
+      <w:proofErr w:type="spellStart"/>
+      <w:r>
+        <w:rPr>
+          <w:rFonts w:eastAsia="Arial" w:cs="Arial"/>
+          <w:i/>
+          <w:iCs/>
+          <w:sz w:val="22"/>
+          <w:szCs w:val="22"/>
+        </w:rPr>
+        <w:t>learning</w:t>
+      </w:r>
+      <w:proofErr w:type="spellEnd"/>
+      <w:r>
+        <w:rPr>
+          <w:rFonts w:eastAsia="Arial" w:cs="Arial"/>
+          <w:sz w:val="22"/>
+          <w:szCs w:val="22"/>
+        </w:rPr>
+        <w:t>-</w:t>
+      </w:r>
+      <w:r>
+        <w:rPr>
+          <w:rFonts w:eastAsia="Arial" w:cs="Arial"/>
+          <w:sz w:val="22"/>
+          <w:szCs w:val="22"/>
+        </w:rPr>
+        <w:t xml:space="preserve">technieken kunnen een antwoord leveren op de problemen zoals de </w:t>
+      </w:r>
+      <w:proofErr w:type="spellStart"/>
+      <w:r>
+        <w:rPr>
+          <w:rFonts w:eastAsia="Arial" w:cs="Arial"/>
+          <w:sz w:val="22"/>
+          <w:szCs w:val="22"/>
+        </w:rPr>
+        <w:t>transparantheid</w:t>
+      </w:r>
+      <w:proofErr w:type="spellEnd"/>
+      <w:r>
+        <w:rPr>
+          <w:rFonts w:eastAsia="Arial" w:cs="Arial"/>
+          <w:sz w:val="22"/>
+          <w:szCs w:val="22"/>
+        </w:rPr>
+        <w:t>, verklaarbaarheid en interpreteerbaarheid van de DRL</w:t>
+      </w:r>
+      <w:r>
+        <w:rPr>
+          <w:rFonts w:eastAsia="Arial" w:cs="Arial"/>
+          <w:sz w:val="22"/>
+          <w:szCs w:val="22"/>
+        </w:rPr>
+        <w:t>-</w:t>
+      </w:r>
+      <w:r>
+        <w:rPr>
+          <w:rFonts w:eastAsia="Arial" w:cs="Arial"/>
+          <w:sz w:val="22"/>
+          <w:szCs w:val="22"/>
+        </w:rPr>
+        <w:t xml:space="preserve">systemen met intrinsieke </w:t>
+      </w:r>
+      <w:r>
+        <w:rPr>
+          <w:rFonts w:eastAsia="Arial" w:cs="Arial"/>
+          <w:i/>
+          <w:iCs/>
+          <w:sz w:val="22"/>
+          <w:szCs w:val="22"/>
+        </w:rPr>
+        <w:t>black-box</w:t>
+      </w:r>
+      <w:r>
+        <w:rPr>
+          <w:rFonts w:eastAsia="Arial" w:cs="Arial"/>
+          <w:sz w:val="22"/>
+          <w:szCs w:val="22"/>
+        </w:rPr>
+        <w:t xml:space="preserve"> structuur. </w:t>
+      </w:r>
+      <w:proofErr w:type="spellStart"/>
+      <w:r>
+        <w:rPr>
+          <w:rFonts w:eastAsia="Arial" w:cs="Arial"/>
+          <w:i/>
+          <w:iCs/>
+          <w:sz w:val="22"/>
+          <w:szCs w:val="22"/>
+        </w:rPr>
+        <w:t>Interpretable</w:t>
+      </w:r>
+      <w:proofErr w:type="spellEnd"/>
+      <w:r>
+        <w:rPr>
+          <w:rFonts w:eastAsia="Arial" w:cs="Arial"/>
+          <w:i/>
+          <w:iCs/>
+          <w:sz w:val="22"/>
+          <w:szCs w:val="22"/>
+        </w:rPr>
+        <w:t xml:space="preserve"> machine </w:t>
+      </w:r>
+      <w:proofErr w:type="spellStart"/>
+      <w:r>
+        <w:rPr>
+          <w:rFonts w:eastAsia="Arial" w:cs="Arial"/>
+          <w:i/>
+          <w:iCs/>
+          <w:sz w:val="22"/>
+          <w:szCs w:val="22"/>
+        </w:rPr>
+        <w:t>learning</w:t>
+      </w:r>
+      <w:proofErr w:type="spellEnd"/>
       <w:r>
         <w:rPr>
           <w:rFonts w:eastAsia="Arial" w:cs="Arial"/>
@@ -1522,7 +1824,43 @@
           <w:sz w:val="22"/>
           <w:szCs w:val="22"/>
         </w:rPr>
-        <w:t>In deze thesis moet er een afweging gemaakt worden tussen de predictieve performantie van de DRL</w:t>
+        <w:t xml:space="preserve">In deze thesis moet er een afweging gemaakt worden tussen de </w:t>
+      </w:r>
+      <w:proofErr w:type="spellStart"/>
+      <w:r>
+        <w:rPr>
+          <w:rFonts w:eastAsia="Arial" w:cs="Arial"/>
+          <w:sz w:val="22"/>
+          <w:szCs w:val="22"/>
+        </w:rPr>
+        <w:t>predictieve</w:t>
+      </w:r>
+      <w:proofErr w:type="spellEnd"/>
+      <w:r>
+        <w:rPr>
+          <w:rFonts w:eastAsia="Arial" w:cs="Arial"/>
+          <w:sz w:val="22"/>
+          <w:szCs w:val="22"/>
+        </w:rPr>
+        <w:t xml:space="preserve"> </w:t>
+      </w:r>
+      <w:proofErr w:type="spellStart"/>
+      <w:r>
+        <w:rPr>
+          <w:rFonts w:eastAsia="Arial" w:cs="Arial"/>
+          <w:sz w:val="22"/>
+          <w:szCs w:val="22"/>
+        </w:rPr>
+        <w:t>performantie</w:t>
+      </w:r>
+      <w:proofErr w:type="spellEnd"/>
+      <w:r>
+        <w:rPr>
+          <w:rFonts w:eastAsia="Arial" w:cs="Arial"/>
+          <w:sz w:val="22"/>
+          <w:szCs w:val="22"/>
+        </w:rPr>
+        <w:t xml:space="preserve"> van de DRL</w:t>
       </w:r>
       <w:r>
         <w:rPr>
@@ -1540,6 +1878,7 @@
         </w:rPr>
         <w:t xml:space="preserve">technieken en de interpreteerbaarheid van de beslissingsbomen. De combinatie van </w:t>
       </w:r>
+      <w:proofErr w:type="spellStart"/>
       <w:r>
         <w:rPr>
           <w:rFonts w:eastAsia="Arial" w:cs="Arial"/>
@@ -1548,8 +1887,31 @@
           <w:sz w:val="22"/>
           <w:szCs w:val="22"/>
         </w:rPr>
-        <w:t>interpretable machine learning</w:t>
-      </w:r>
+        <w:t>interpretable</w:t>
+      </w:r>
+      <w:proofErr w:type="spellEnd"/>
+      <w:r>
+        <w:rPr>
+          <w:rFonts w:eastAsia="Arial" w:cs="Arial"/>
+          <w:i/>
+          <w:iCs/>
+          <w:sz w:val="22"/>
+          <w:szCs w:val="22"/>
+        </w:rPr>
+        <w:t xml:space="preserve"> machine </w:t>
+      </w:r>
+      <w:proofErr w:type="spellStart"/>
+      <w:r>
+        <w:rPr>
+          <w:rFonts w:eastAsia="Arial" w:cs="Arial"/>
+          <w:i/>
+          <w:iCs/>
+          <w:sz w:val="22"/>
+          <w:szCs w:val="22"/>
+        </w:rPr>
+        <w:t>learning</w:t>
+      </w:r>
+      <w:proofErr w:type="spellEnd"/>
       <w:r>
         <w:rPr>
           <w:rFonts w:eastAsia="Arial" w:cs="Arial"/>
@@ -1580,7 +1942,25 @@
           <w:sz w:val="22"/>
           <w:szCs w:val="22"/>
         </w:rPr>
-        <w:t xml:space="preserve"> een interpretable DRL</w:t>
+        <w:t xml:space="preserve"> een </w:t>
+      </w:r>
+      <w:proofErr w:type="spellStart"/>
+      <w:r>
+        <w:rPr>
+          <w:rFonts w:eastAsia="Arial" w:cs="Arial"/>
+          <w:sz w:val="22"/>
+          <w:szCs w:val="22"/>
+        </w:rPr>
+        <w:t>interpretable</w:t>
+      </w:r>
+      <w:proofErr w:type="spellEnd"/>
+      <w:r>
+        <w:rPr>
+          <w:rFonts w:eastAsia="Arial" w:cs="Arial"/>
+          <w:sz w:val="22"/>
+          <w:szCs w:val="22"/>
+        </w:rPr>
+        <w:t xml:space="preserve"> DRL</w:t>
       </w:r>
       <w:r>
         <w:rPr>
@@ -1615,7 +1995,43 @@
           <w:sz w:val="22"/>
           <w:szCs w:val="22"/>
         </w:rPr>
-        <w:t>De Neural Prototype Tree, kortweg ProtoTree heeft het representatief vermogen en bevat een ingebouwde binaire boomstructuur. Doorheen de masterproef zal deze verder bestudeerd worden met als einddoel een werkende implementatie van dit model te verkrijgen</w:t>
+        <w:t xml:space="preserve">De </w:t>
+      </w:r>
+      <w:proofErr w:type="spellStart"/>
+      <w:r>
+        <w:rPr>
+          <w:rFonts w:eastAsia="Arial" w:cs="Arial"/>
+          <w:sz w:val="22"/>
+          <w:szCs w:val="22"/>
+        </w:rPr>
+        <w:t>Neural</w:t>
+      </w:r>
+      <w:proofErr w:type="spellEnd"/>
+      <w:r>
+        <w:rPr>
+          <w:rFonts w:eastAsia="Arial" w:cs="Arial"/>
+          <w:sz w:val="22"/>
+          <w:szCs w:val="22"/>
+        </w:rPr>
+        <w:t xml:space="preserve"> Prototype Tree, kortweg </w:t>
+      </w:r>
+      <w:proofErr w:type="spellStart"/>
+      <w:r>
+        <w:rPr>
+          <w:rFonts w:eastAsia="Arial" w:cs="Arial"/>
+          <w:sz w:val="22"/>
+          <w:szCs w:val="22"/>
+        </w:rPr>
+        <w:t>ProtoTree</w:t>
+      </w:r>
+      <w:proofErr w:type="spellEnd"/>
+      <w:r>
+        <w:rPr>
+          <w:rFonts w:eastAsia="Arial" w:cs="Arial"/>
+          <w:sz w:val="22"/>
+          <w:szCs w:val="22"/>
+        </w:rPr>
+        <w:t xml:space="preserve"> heeft het representatief vermogen en bevat een ingebouwde binaire boomstructuur. Doorheen de masterproef zal deze verder bestudeerd worden met als einddoel een werkende implementatie van dit model te verkrijgen</w:t>
       </w:r>
       <w:r>
         <w:rPr>
@@ -1625,6 +2041,7 @@
         </w:rPr>
         <w:t xml:space="preserve">. Dit model zal uiteindelijk op verschillende </w:t>
       </w:r>
+      <w:proofErr w:type="spellStart"/>
       <w:r>
         <w:rPr>
           <w:rFonts w:eastAsia="Arial" w:cs="Arial"/>
@@ -1633,16 +2050,9 @@
           <w:sz w:val="22"/>
           <w:szCs w:val="22"/>
         </w:rPr>
-        <w:t>reinforcement learning</w:t>
-      </w:r>
-      <w:r>
-        <w:rPr>
-          <w:rFonts w:eastAsia="Arial" w:cs="Arial"/>
-          <w:sz w:val="22"/>
-          <w:szCs w:val="22"/>
-        </w:rPr>
-        <w:t xml:space="preserve"> </w:t>
-      </w:r>
+        <w:t>reinforcement</w:t>
+      </w:r>
+      <w:proofErr w:type="spellEnd"/>
       <w:r>
         <w:rPr>
           <w:rFonts w:eastAsia="Arial" w:cs="Arial"/>
@@ -1651,6 +2061,36 @@
           <w:sz w:val="22"/>
           <w:szCs w:val="22"/>
         </w:rPr>
+        <w:t xml:space="preserve"> </w:t>
+      </w:r>
+      <w:proofErr w:type="spellStart"/>
+      <w:r>
+        <w:rPr>
+          <w:rFonts w:eastAsia="Arial" w:cs="Arial"/>
+          <w:i/>
+          <w:iCs/>
+          <w:sz w:val="22"/>
+          <w:szCs w:val="22"/>
+        </w:rPr>
+        <w:t>learning</w:t>
+      </w:r>
+      <w:proofErr w:type="spellEnd"/>
+      <w:r>
+        <w:rPr>
+          <w:rFonts w:eastAsia="Arial" w:cs="Arial"/>
+          <w:sz w:val="22"/>
+          <w:szCs w:val="22"/>
+        </w:rPr>
+        <w:t xml:space="preserve"> </w:t>
+      </w:r>
+      <w:r>
+        <w:rPr>
+          <w:rFonts w:eastAsia="Arial" w:cs="Arial"/>
+          <w:i/>
+          <w:iCs/>
+          <w:sz w:val="22"/>
+          <w:szCs w:val="22"/>
+        </w:rPr>
         <w:t>benchmark</w:t>
       </w:r>
       <w:r>
@@ -1659,7 +2099,61 @@
           <w:sz w:val="22"/>
           <w:szCs w:val="22"/>
         </w:rPr>
-        <w:t xml:space="preserve"> domeinen (waaronder de klassieke Atari omgevingen) van de gym library aangeboden door OpenAi, getest worden.</w:t>
+        <w:t xml:space="preserve"> domeinen (waaronder de klassieke </w:t>
+      </w:r>
+      <w:proofErr w:type="spellStart"/>
+      <w:r>
+        <w:rPr>
+          <w:rFonts w:eastAsia="Arial" w:cs="Arial"/>
+          <w:sz w:val="22"/>
+          <w:szCs w:val="22"/>
+        </w:rPr>
+        <w:t>Atari</w:t>
+      </w:r>
+      <w:proofErr w:type="spellEnd"/>
+      <w:r>
+        <w:rPr>
+          <w:rFonts w:eastAsia="Arial" w:cs="Arial"/>
+          <w:sz w:val="22"/>
+          <w:szCs w:val="22"/>
+        </w:rPr>
+        <w:t xml:space="preserve"> omgevingen) van de gym </w:t>
+      </w:r>
+      <w:proofErr w:type="spellStart"/>
+      <w:r>
+        <w:rPr>
+          <w:rFonts w:eastAsia="Arial" w:cs="Arial"/>
+          <w:sz w:val="22"/>
+          <w:szCs w:val="22"/>
+        </w:rPr>
+        <w:t>library</w:t>
+      </w:r>
+      <w:proofErr w:type="spellEnd"/>
+      <w:r>
+        <w:rPr>
+          <w:rFonts w:eastAsia="Arial" w:cs="Arial"/>
+          <w:sz w:val="22"/>
+          <w:szCs w:val="22"/>
+        </w:rPr>
+        <w:t xml:space="preserve"> aangeboden door </w:t>
+      </w:r>
+      <w:proofErr w:type="spellStart"/>
+      <w:r>
+        <w:rPr>
+          <w:rFonts w:eastAsia="Arial" w:cs="Arial"/>
+          <w:sz w:val="22"/>
+          <w:szCs w:val="22"/>
+        </w:rPr>
+        <w:t>OpenAi</w:t>
+      </w:r>
+      <w:proofErr w:type="spellEnd"/>
+      <w:r>
+        <w:rPr>
+          <w:rFonts w:eastAsia="Arial" w:cs="Arial"/>
+          <w:sz w:val="22"/>
+          <w:szCs w:val="22"/>
+        </w:rPr>
+        <w:t>, getest worden.</w:t>
       </w:r>
       <w:r>
         <w:rPr>
@@ -1738,6 +2232,24 @@
         </w:rPr>
         <w:t>Hieronder een aantal voorbeelden.</w:t>
       </w:r>
+    </w:p>
+    <w:p>
+      <w:pPr>
+        <w:rPr>
+          <w:rFonts w:eastAsia="Arial" w:cs="Arial"/>
+          <w:sz w:val="22"/>
+          <w:szCs w:val="22"/>
+        </w:rPr>
+      </w:pPr>
+    </w:p>
+    <w:p>
+      <w:pPr>
+        <w:rPr>
+          <w:rFonts w:eastAsia="Arial" w:cs="Arial"/>
+          <w:sz w:val="22"/>
+          <w:szCs w:val="22"/>
+        </w:rPr>
+      </w:pPr>
     </w:p>
     <w:p>
       <w:pPr>
@@ -1855,7 +2367,17 @@
                 <w:szCs w:val="22"/>
                 <w:lang w:eastAsia="nl-BE"/>
               </w:rPr>
-              <w:t>3 weken</w:t>
+              <w:t>4</w:t>
+            </w:r>
+            <w:r>
+              <w:rPr>
+                <w:rFonts w:eastAsia="Arial" w:cs="Arial"/>
+                <w:color w:val="000000" w:themeColor="text1"/>
+                <w:sz w:val="22"/>
+                <w:szCs w:val="22"/>
+                <w:lang w:eastAsia="nl-BE"/>
+              </w:rPr>
+              <w:t xml:space="preserve"> weken</w:t>
             </w:r>
           </w:p>
         </w:tc>
@@ -1915,7 +2437,15 @@
                 <w:sz w:val="22"/>
                 <w:szCs w:val="22"/>
               </w:rPr>
-              <w:t>30 oktober 2022</w:t>
+              <w:t>20</w:t>
+            </w:r>
+            <w:r>
+              <w:rPr>
+                <w:rFonts w:eastAsia="Arial" w:cs="Arial"/>
+                <w:sz w:val="22"/>
+                <w:szCs w:val="22"/>
+              </w:rPr>
+              <w:t xml:space="preserve"> oktober 2022</w:t>
             </w:r>
           </w:p>
         </w:tc>
@@ -1936,12 +2466,21 @@
               <w:jc w:val="left"/>
               <w:rPr>
                 <w:rFonts w:eastAsia="Arial" w:cs="Arial"/>
+                <w:sz w:val="22"/>
+                <w:szCs w:val="22"/>
+                <w:vertAlign w:val="subscript"/>
+              </w:rPr>
+            </w:pPr>
+            <w:r>
+              <w:rPr>
+                <w:rFonts w:eastAsia="Arial" w:cs="Arial"/>
                 <w:b/>
                 <w:bCs/>
                 <w:sz w:val="22"/>
                 <w:szCs w:val="22"/>
               </w:rPr>
-            </w:pPr>
+              <w:t xml:space="preserve">Literatuurstudie </w:t>
+            </w:r>
             <w:r>
               <w:rPr>
                 <w:rFonts w:eastAsia="Arial" w:cs="Arial"/>
@@ -1950,7 +2489,49 @@
                 <w:sz w:val="22"/>
                 <w:szCs w:val="22"/>
               </w:rPr>
-              <w:t>Literatuurstudie en technologieverkenning</w:t>
+              <w:t xml:space="preserve">DQN </w:t>
+            </w:r>
+            <w:r>
+              <w:rPr>
+                <w:rFonts w:eastAsia="Arial" w:cs="Arial"/>
+                <w:b/>
+                <w:bCs/>
+                <w:sz w:val="22"/>
+                <w:szCs w:val="22"/>
+              </w:rPr>
+              <w:t>en technologieverkenning</w:t>
+            </w:r>
+            <w:r>
+              <w:rPr>
+                <w:rFonts w:eastAsia="Arial" w:cs="Arial"/>
+                <w:b/>
+                <w:bCs/>
+                <w:sz w:val="22"/>
+                <w:szCs w:val="22"/>
+              </w:rPr>
+              <w:t xml:space="preserve"> </w:t>
+            </w:r>
+            <w:proofErr w:type="spellStart"/>
+            <w:r>
+              <w:rPr>
+                <w:rFonts w:eastAsia="Arial" w:cs="Arial"/>
+                <w:b/>
+                <w:bCs/>
+                <w:sz w:val="22"/>
+                <w:szCs w:val="22"/>
+              </w:rPr>
+              <w:t>pytorch</w:t>
+            </w:r>
+            <w:proofErr w:type="spellEnd"/>
+            <w:r>
+              <w:rPr>
+                <w:rFonts w:eastAsia="Arial" w:cs="Arial"/>
+                <w:b/>
+                <w:bCs/>
+                <w:sz w:val="22"/>
+                <w:szCs w:val="22"/>
+              </w:rPr>
+              <w:t xml:space="preserve"> en gym</w:t>
             </w:r>
           </w:p>
         </w:tc>
@@ -1995,6 +2576,95 @@
           </w:p>
           <w:p>
             <w:pPr>
+              <w:spacing w:line="360" w:lineRule="auto"/>
+              <w:contextualSpacing/>
+              <w:rPr>
+                <w:rFonts w:eastAsia="Arial" w:cs="Arial"/>
+                <w:sz w:val="22"/>
+                <w:szCs w:val="22"/>
+              </w:rPr>
+            </w:pPr>
+            <w:r>
+              <w:rPr>
+                <w:rFonts w:eastAsia="Arial" w:cs="Arial"/>
+                <w:sz w:val="22"/>
+                <w:szCs w:val="22"/>
+              </w:rPr>
+              <w:t xml:space="preserve">Literatuurstudie </w:t>
+            </w:r>
+            <w:r>
+              <w:rPr>
+                <w:rFonts w:eastAsia="Arial" w:cs="Arial"/>
+                <w:sz w:val="22"/>
+                <w:szCs w:val="22"/>
+              </w:rPr>
+              <w:t>DRL</w:t>
+            </w:r>
+            <w:r>
+              <w:rPr>
+                <w:rFonts w:eastAsia="Arial" w:cs="Arial"/>
+                <w:sz w:val="22"/>
+                <w:szCs w:val="22"/>
+              </w:rPr>
+              <w:t xml:space="preserve"> </w:t>
+            </w:r>
+            <w:proofErr w:type="spellStart"/>
+            <w:r>
+              <w:rPr>
+                <w:rFonts w:eastAsia="Arial" w:cs="Arial"/>
+                <w:sz w:val="22"/>
+                <w:szCs w:val="22"/>
+              </w:rPr>
+              <w:t>pytorch</w:t>
+            </w:r>
+            <w:proofErr w:type="spellEnd"/>
+            <w:r>
+              <w:rPr>
+                <w:rFonts w:eastAsia="Arial" w:cs="Arial"/>
+                <w:sz w:val="22"/>
+                <w:szCs w:val="22"/>
+              </w:rPr>
+              <w:t xml:space="preserve"> </w:t>
+            </w:r>
+            <w:proofErr w:type="spellStart"/>
+            <w:r>
+              <w:rPr>
+                <w:rFonts w:eastAsia="Arial" w:cs="Arial"/>
+                <w:sz w:val="22"/>
+                <w:szCs w:val="22"/>
+              </w:rPr>
+              <w:t>framework</w:t>
+            </w:r>
+            <w:proofErr w:type="spellEnd"/>
+            <w:r>
+              <w:rPr>
+                <w:rFonts w:eastAsia="Arial" w:cs="Arial"/>
+                <w:sz w:val="22"/>
+                <w:szCs w:val="22"/>
+              </w:rPr>
+              <w:t xml:space="preserve"> en gym </w:t>
+            </w:r>
+            <w:proofErr w:type="spellStart"/>
+            <w:r>
+              <w:rPr>
+                <w:rFonts w:eastAsia="Arial" w:cs="Arial"/>
+                <w:sz w:val="22"/>
+                <w:szCs w:val="22"/>
+              </w:rPr>
+              <w:t>library</w:t>
+            </w:r>
+            <w:proofErr w:type="spellEnd"/>
+            <w:r>
+              <w:rPr>
+                <w:rFonts w:eastAsia="Arial" w:cs="Arial"/>
+                <w:sz w:val="22"/>
+                <w:szCs w:val="22"/>
+              </w:rPr>
+              <w:t xml:space="preserve"> leren kennen en eerste implementatie DQN</w:t>
+            </w:r>
+          </w:p>
+          <w:p>
+            <w:pPr>
               <w:rPr>
                 <w:rFonts w:eastAsia="Arial" w:cs="Arial"/>
                 <w:color w:val="000000" w:themeColor="text1"/>
@@ -2003,14 +2673,6 @@
                 <w:lang w:eastAsia="nl-BE"/>
               </w:rPr>
             </w:pPr>
-            <w:r>
-              <w:rPr>
-                <w:rFonts w:eastAsia="Arial" w:cs="Arial"/>
-                <w:sz w:val="22"/>
-                <w:szCs w:val="22"/>
-              </w:rPr>
-              <w:t xml:space="preserve">Wetenschappelijke artikelen opzoeken en samenvatten over de onderwerpen X, Y en Z. </w:t>
-            </w:r>
           </w:p>
         </w:tc>
       </w:tr>
@@ -2067,6 +2729,7 @@
           </w:p>
           <w:p>
             <w:pPr>
+              <w:spacing w:line="360" w:lineRule="auto"/>
               <w:jc w:val="left"/>
               <w:rPr>
                 <w:rFonts w:eastAsia="Arial" w:cs="Arial"/>
@@ -2080,8 +2743,211 @@
                 <w:sz w:val="22"/>
                 <w:szCs w:val="22"/>
               </w:rPr>
-              <w:t>Eerste versie van de literatuurstudie, neergeschreven in de scriptie</w:t>
-            </w:r>
+              <w:t xml:space="preserve">Literatuurstudie werking DQN, probleemsituatie black-box in scriptie </w:t>
+            </w:r>
+            <w:r>
+              <w:rPr>
+                <w:rFonts w:eastAsia="Arial" w:cs="Arial"/>
+                <w:sz w:val="22"/>
+                <w:szCs w:val="22"/>
+              </w:rPr>
+              <w:t>neerschrijven</w:t>
+            </w:r>
+            <w:r>
+              <w:rPr>
+                <w:rFonts w:eastAsia="Arial" w:cs="Arial"/>
+                <w:sz w:val="22"/>
+                <w:szCs w:val="22"/>
+              </w:rPr>
+              <w:t>.</w:t>
+            </w:r>
+          </w:p>
+          <w:p>
+            <w:pPr>
+              <w:spacing w:line="360" w:lineRule="auto"/>
+              <w:jc w:val="left"/>
+              <w:rPr>
+                <w:rFonts w:eastAsia="Arial" w:cs="Arial"/>
+                <w:sz w:val="22"/>
+                <w:szCs w:val="22"/>
+              </w:rPr>
+            </w:pPr>
+            <w:r>
+              <w:rPr>
+                <w:rFonts w:eastAsia="Arial" w:cs="Arial"/>
+                <w:sz w:val="22"/>
+                <w:szCs w:val="22"/>
+              </w:rPr>
+              <w:t xml:space="preserve">Werkend </w:t>
+            </w:r>
+            <w:r>
+              <w:rPr>
+                <w:rFonts w:eastAsia="Arial" w:cs="Arial"/>
+                <w:sz w:val="22"/>
+                <w:szCs w:val="22"/>
+              </w:rPr>
+              <w:t>DRL</w:t>
+            </w:r>
+            <w:r>
+              <w:rPr>
+                <w:rFonts w:eastAsia="Arial" w:cs="Arial"/>
+                <w:sz w:val="22"/>
+                <w:szCs w:val="22"/>
+              </w:rPr>
+              <w:t>-</w:t>
+            </w:r>
+            <w:r>
+              <w:rPr>
+                <w:rFonts w:eastAsia="Arial" w:cs="Arial"/>
+                <w:sz w:val="22"/>
+                <w:szCs w:val="22"/>
+              </w:rPr>
+              <w:t xml:space="preserve">programma in </w:t>
+            </w:r>
+            <w:proofErr w:type="spellStart"/>
+            <w:r>
+              <w:rPr>
+                <w:rFonts w:eastAsia="Arial" w:cs="Arial"/>
+                <w:sz w:val="22"/>
+                <w:szCs w:val="22"/>
+              </w:rPr>
+              <w:t>pytorch</w:t>
+            </w:r>
+            <w:proofErr w:type="spellEnd"/>
+            <w:r>
+              <w:rPr>
+                <w:rFonts w:eastAsia="Arial" w:cs="Arial"/>
+                <w:sz w:val="22"/>
+                <w:szCs w:val="22"/>
+              </w:rPr>
+              <w:t xml:space="preserve"> maken dat</w:t>
+            </w:r>
+            <w:r>
+              <w:rPr>
+                <w:rFonts w:eastAsia="Arial" w:cs="Arial"/>
+                <w:sz w:val="22"/>
+                <w:szCs w:val="22"/>
+              </w:rPr>
+              <w:t xml:space="preserve"> probleem </w:t>
+            </w:r>
+            <w:r>
+              <w:rPr>
+                <w:rFonts w:eastAsia="Arial" w:cs="Arial"/>
+                <w:sz w:val="22"/>
+                <w:szCs w:val="22"/>
+              </w:rPr>
+              <w:t>“</w:t>
+            </w:r>
+            <w:proofErr w:type="spellStart"/>
+            <w:r>
+              <w:rPr>
+                <w:rFonts w:eastAsia="Arial" w:cs="Arial"/>
+                <w:sz w:val="22"/>
+                <w:szCs w:val="22"/>
+              </w:rPr>
+              <w:t>Frozen</w:t>
+            </w:r>
+            <w:proofErr w:type="spellEnd"/>
+            <w:r>
+              <w:rPr>
+                <w:rFonts w:eastAsia="Arial" w:cs="Arial"/>
+                <w:sz w:val="22"/>
+                <w:szCs w:val="22"/>
+              </w:rPr>
+              <w:t xml:space="preserve"> Lake” </w:t>
+            </w:r>
+            <w:r>
+              <w:rPr>
+                <w:rFonts w:eastAsia="Arial" w:cs="Arial"/>
+                <w:sz w:val="22"/>
+                <w:szCs w:val="22"/>
+              </w:rPr>
+              <w:t>kan oplossen.</w:t>
+            </w:r>
+          </w:p>
+          <w:p>
+            <w:pPr>
+              <w:spacing w:line="360" w:lineRule="auto"/>
+              <w:jc w:val="left"/>
+              <w:rPr>
+                <w:rFonts w:eastAsia="Arial" w:cs="Arial"/>
+                <w:sz w:val="22"/>
+                <w:szCs w:val="22"/>
+              </w:rPr>
+            </w:pPr>
+            <w:r>
+              <w:rPr>
+                <w:rFonts w:eastAsia="Arial" w:cs="Arial"/>
+                <w:sz w:val="22"/>
+                <w:szCs w:val="22"/>
+              </w:rPr>
+              <w:t xml:space="preserve">Resultaten van programma in </w:t>
+            </w:r>
+            <w:proofErr w:type="spellStart"/>
+            <w:r>
+              <w:rPr>
+                <w:rFonts w:eastAsia="Arial" w:cs="Arial"/>
+                <w:sz w:val="22"/>
+                <w:szCs w:val="22"/>
+              </w:rPr>
+              <w:t>weights</w:t>
+            </w:r>
+            <w:proofErr w:type="spellEnd"/>
+            <w:r>
+              <w:rPr>
+                <w:rFonts w:eastAsia="Arial" w:cs="Arial"/>
+                <w:sz w:val="22"/>
+                <w:szCs w:val="22"/>
+              </w:rPr>
+              <w:t xml:space="preserve"> </w:t>
+            </w:r>
+            <w:proofErr w:type="spellStart"/>
+            <w:r>
+              <w:rPr>
+                <w:rFonts w:eastAsia="Arial" w:cs="Arial"/>
+                <w:sz w:val="22"/>
+                <w:szCs w:val="22"/>
+              </w:rPr>
+              <w:t>and</w:t>
+            </w:r>
+            <w:proofErr w:type="spellEnd"/>
+            <w:r>
+              <w:rPr>
+                <w:rFonts w:eastAsia="Arial" w:cs="Arial"/>
+                <w:sz w:val="22"/>
+                <w:szCs w:val="22"/>
+              </w:rPr>
+              <w:t xml:space="preserve"> </w:t>
+            </w:r>
+            <w:proofErr w:type="spellStart"/>
+            <w:r>
+              <w:rPr>
+                <w:rFonts w:eastAsia="Arial" w:cs="Arial"/>
+                <w:sz w:val="22"/>
+                <w:szCs w:val="22"/>
+              </w:rPr>
+              <w:t>biases</w:t>
+            </w:r>
+            <w:proofErr w:type="spellEnd"/>
+            <w:r>
+              <w:rPr>
+                <w:rFonts w:eastAsia="Arial" w:cs="Arial"/>
+                <w:sz w:val="22"/>
+                <w:szCs w:val="22"/>
+              </w:rPr>
+              <w:t xml:space="preserve"> tool met elkaar vergelijken. Meerdere episodes vergelijken en verschillende implementaties vergelijken.</w:t>
+            </w:r>
+          </w:p>
+          <w:p>
+            <w:pPr>
+              <w:spacing w:line="360" w:lineRule="auto"/>
+              <w:jc w:val="left"/>
+              <w:rPr>
+                <w:rFonts w:eastAsia="Arial" w:cs="Arial"/>
+                <w:sz w:val="22"/>
+                <w:szCs w:val="22"/>
+              </w:rPr>
+            </w:pPr>
           </w:p>
           <w:p>
             <w:pPr>
@@ -2093,55 +2959,10 @@
                 <w:szCs w:val="22"/>
               </w:rPr>
             </w:pPr>
-            <w:r>
-              <w:rPr>
-                <w:rFonts w:eastAsia="Arial" w:cs="Arial"/>
-                <w:sz w:val="22"/>
-                <w:szCs w:val="22"/>
-              </w:rPr>
-              <w:t xml:space="preserve">Onderzoeksvragen duidelijker afgebakend en doelstelling voor einde eerste semester geconcretiseerd.  </w:t>
-            </w:r>
-          </w:p>
-          <w:p>
-            <w:pPr>
-              <w:spacing w:line="240" w:lineRule="auto"/>
-              <w:jc w:val="left"/>
-              <w:rPr>
-                <w:rFonts w:eastAsia="Arial" w:cs="Arial"/>
-                <w:sz w:val="22"/>
-                <w:szCs w:val="22"/>
-              </w:rPr>
-            </w:pPr>
-            <w:r>
-              <w:rPr>
-                <w:rFonts w:eastAsia="Arial" w:cs="Arial"/>
-                <w:sz w:val="22"/>
-                <w:szCs w:val="22"/>
-              </w:rPr>
-              <w:t>Opsomming van de belangrijkste bestaande technieken om XYZ op te lossen.</w:t>
-            </w:r>
           </w:p>
         </w:tc>
       </w:tr>
     </w:tbl>
-    <w:p>
-      <w:pPr>
-        <w:rPr>
-          <w:rFonts w:eastAsia="Arial" w:cs="Arial"/>
-          <w:sz w:val="22"/>
-          <w:szCs w:val="22"/>
-        </w:rPr>
-      </w:pPr>
-    </w:p>
-    <w:p>
-      <w:pPr>
-        <w:rPr>
-          <w:rFonts w:eastAsia="Arial" w:cs="Arial"/>
-          <w:sz w:val="22"/>
-          <w:szCs w:val="22"/>
-        </w:rPr>
-      </w:pPr>
-    </w:p>
     <w:p>
       <w:pPr>
         <w:rPr>
@@ -2246,7 +3067,7 @@
                 <w:szCs w:val="22"/>
                 <w:lang w:eastAsia="nl-BE"/>
               </w:rPr>
-              <w:t>3</w:t>
+              <w:t>5</w:t>
             </w:r>
             <w:r>
               <w:rPr>
@@ -2309,15 +3130,15 @@
                 <w:sz w:val="22"/>
                 <w:szCs w:val="22"/>
               </w:rPr>
-              <w:t>21 december</w:t>
-            </w:r>
-            <w:r>
-              <w:rPr>
-                <w:rFonts w:eastAsia="Arial" w:cs="Arial"/>
-                <w:sz w:val="22"/>
-                <w:szCs w:val="22"/>
-              </w:rPr>
-              <w:t xml:space="preserve"> 2022</w:t>
+              <w:t>24</w:t>
+            </w:r>
+            <w:r>
+              <w:rPr>
+                <w:rFonts w:eastAsia="Arial" w:cs="Arial"/>
+                <w:sz w:val="22"/>
+                <w:szCs w:val="22"/>
+              </w:rPr>
+              <w:t xml:space="preserve"> november 2022</w:t>
             </w:r>
           </w:p>
         </w:tc>
@@ -2337,22 +3158,48 @@
             <w:pPr>
               <w:spacing w:line="240" w:lineRule="auto"/>
               <w:jc w:val="left"/>
-            </w:pPr>
-            <w:r>
-              <w:rPr>
-                <w:rFonts w:eastAsia="Arial" w:cs="Arial"/>
+              <w:rPr>
                 <w:b/>
                 <w:bCs/>
                 <w:sz w:val="22"/>
-                <w:szCs w:val="22"/>
-              </w:rPr>
-              <w:t>Implementatie baselines</w:t>
-            </w:r>
+                <w:szCs w:val="28"/>
+              </w:rPr>
+            </w:pPr>
+            <w:proofErr w:type="spellStart"/>
+            <w:r>
+              <w:rPr>
+                <w:b/>
+                <w:bCs/>
+                <w:sz w:val="22"/>
+                <w:szCs w:val="28"/>
+              </w:rPr>
+              <w:t>ProtoTree</w:t>
+            </w:r>
+            <w:proofErr w:type="spellEnd"/>
+            <w:r>
+              <w:rPr>
+                <w:b/>
+                <w:bCs/>
+                <w:sz w:val="22"/>
+                <w:szCs w:val="28"/>
+              </w:rPr>
+              <w:t xml:space="preserve"> leren kennen en werkende krijgen in </w:t>
+            </w:r>
+            <w:proofErr w:type="spellStart"/>
+            <w:r>
+              <w:rPr>
+                <w:b/>
+                <w:bCs/>
+                <w:sz w:val="22"/>
+                <w:szCs w:val="28"/>
+              </w:rPr>
+              <w:t>pytorch</w:t>
+            </w:r>
+            <w:proofErr w:type="spellEnd"/>
           </w:p>
           <w:p>
             <w:pPr>
               <w:spacing w:line="240" w:lineRule="auto"/>
-              <w:jc w:val="left"/>
               <w:rPr>
                 <w:rFonts w:eastAsia="Arial" w:cs="Arial"/>
                 <w:b/>
@@ -2402,6 +3249,70 @@
           </w:p>
           <w:p>
             <w:pPr>
+              <w:spacing w:line="240" w:lineRule="auto"/>
+            </w:pPr>
+            <w:r>
+              <w:t xml:space="preserve">Literatuurstudie </w:t>
+            </w:r>
+            <w:proofErr w:type="spellStart"/>
+            <w:r>
+              <w:t>ProtoType</w:t>
+            </w:r>
+            <w:proofErr w:type="spellEnd"/>
+            <w:r>
+              <w:t xml:space="preserve"> tree, </w:t>
+            </w:r>
+            <w:proofErr w:type="spellStart"/>
+            <w:r>
+              <w:t>interpretable</w:t>
+            </w:r>
+            <w:proofErr w:type="spellEnd"/>
+            <w:r>
+              <w:t xml:space="preserve"> </w:t>
+            </w:r>
+            <w:proofErr w:type="spellStart"/>
+            <w:r>
+              <w:t>neural</w:t>
+            </w:r>
+            <w:proofErr w:type="spellEnd"/>
+            <w:r>
+              <w:t xml:space="preserve"> netwerk trainen met </w:t>
+            </w:r>
+            <w:proofErr w:type="spellStart"/>
+            <w:r>
+              <w:t>supervised</w:t>
+            </w:r>
+            <w:proofErr w:type="spellEnd"/>
+            <w:r>
+              <w:t xml:space="preserve"> code, policy uitgedrukt als prototype tree leren doormiddel van </w:t>
+            </w:r>
+            <w:proofErr w:type="spellStart"/>
+            <w:r>
+              <w:t>supervised</w:t>
+            </w:r>
+            <w:proofErr w:type="spellEnd"/>
+            <w:r>
+              <w:t xml:space="preserve"> </w:t>
+            </w:r>
+            <w:proofErr w:type="spellStart"/>
+            <w:r>
+              <w:t>learning</w:t>
+            </w:r>
+            <w:proofErr w:type="spellEnd"/>
+            <w:r>
+              <w:t xml:space="preserve"> van een pre-</w:t>
+            </w:r>
+            <w:proofErr w:type="spellStart"/>
+            <w:r>
+              <w:t>trained</w:t>
+            </w:r>
+            <w:proofErr w:type="spellEnd"/>
+            <w:r>
+              <w:t xml:space="preserve"> model</w:t>
+            </w:r>
+          </w:p>
+          <w:p>
+            <w:pPr>
               <w:rPr>
                 <w:rFonts w:eastAsia="Arial" w:cs="Arial"/>
                 <w:color w:val="000000" w:themeColor="text1"/>
@@ -2410,14 +3321,6 @@
                 <w:lang w:eastAsia="nl-BE"/>
               </w:rPr>
             </w:pPr>
-            <w:r>
-              <w:rPr>
-                <w:rFonts w:eastAsia="Arial" w:cs="Arial"/>
-                <w:sz w:val="22"/>
-                <w:szCs w:val="22"/>
-              </w:rPr>
-              <w:t>Op basis van de resultaten van de literatuurstudie worden er 3 relevante baseline  technieken geselecteerd en uitgetest op de bestaande dataset.</w:t>
-            </w:r>
           </w:p>
         </w:tc>
       </w:tr>
@@ -2469,37 +3372,152 @@
           </w:p>
           <w:p>
             <w:pPr>
+              <w:spacing w:line="360" w:lineRule="auto"/>
+              <w:jc w:val="left"/>
+              <w:rPr>
+                <w:rFonts w:eastAsia="Arial" w:cs="Arial"/>
+                <w:sz w:val="22"/>
+                <w:szCs w:val="22"/>
+              </w:rPr>
+            </w:pPr>
+            <w:proofErr w:type="spellStart"/>
+            <w:r>
+              <w:rPr>
+                <w:rFonts w:eastAsia="Arial" w:cs="Arial"/>
+                <w:sz w:val="22"/>
+                <w:szCs w:val="22"/>
+              </w:rPr>
+              <w:t>ProtoType</w:t>
+            </w:r>
+            <w:proofErr w:type="spellEnd"/>
+            <w:r>
+              <w:rPr>
+                <w:rFonts w:eastAsia="Arial" w:cs="Arial"/>
+                <w:sz w:val="22"/>
+                <w:szCs w:val="22"/>
+              </w:rPr>
+              <w:t xml:space="preserve"> tree onderzoeken aan de hand van papers, complete werking en mogelijkheden onderzoeken en neerschrijven in scriptie.</w:t>
+            </w:r>
+          </w:p>
+          <w:p>
+            <w:pPr>
               <w:spacing w:line="240" w:lineRule="auto"/>
               <w:jc w:val="left"/>
               <w:rPr>
                 <w:rFonts w:eastAsia="Arial" w:cs="Arial"/>
                 <w:sz w:val="22"/>
                 <w:szCs w:val="22"/>
-              </w:rPr>
-            </w:pPr>
-            <w:r>
-              <w:rPr>
-                <w:rFonts w:eastAsia="Arial" w:cs="Arial"/>
-                <w:sz w:val="22"/>
-                <w:szCs w:val="22"/>
-              </w:rPr>
-              <w:t>Voor elke techniek wordt de performantie en uitvoeringstijd g</w:t>
-            </w:r>
-            <w:r>
-              <w:rPr>
-                <w:rFonts w:eastAsia="Arial" w:cs="Arial"/>
-                <w:sz w:val="22"/>
-                <w:szCs w:val="22"/>
-              </w:rPr>
-              <w:t>emeten. Deze resultaten worden in een tabel en grafiek weergegeven</w:t>
-            </w:r>
-            <w:r>
-              <w:rPr>
-                <w:rFonts w:eastAsia="Arial" w:cs="Arial"/>
-                <w:sz w:val="22"/>
-                <w:szCs w:val="22"/>
-              </w:rPr>
-              <w:t xml:space="preserve"> om de trade-off tussen beiden te analyseren.</w:t>
+                <w:lang w:val="en-GB"/>
+              </w:rPr>
+            </w:pPr>
+            <w:proofErr w:type="spellStart"/>
+            <w:r>
+              <w:rPr>
+                <w:rFonts w:eastAsia="Arial" w:cs="Arial"/>
+                <w:sz w:val="22"/>
+                <w:szCs w:val="22"/>
+                <w:lang w:val="en-GB"/>
+              </w:rPr>
+              <w:t>Resultaten</w:t>
+            </w:r>
+            <w:proofErr w:type="spellEnd"/>
+            <w:r>
+              <w:rPr>
+                <w:rFonts w:eastAsia="Arial" w:cs="Arial"/>
+                <w:sz w:val="22"/>
+                <w:szCs w:val="22"/>
+                <w:lang w:val="en-GB"/>
+              </w:rPr>
+              <w:t xml:space="preserve"> van supervised code </w:t>
+            </w:r>
+            <w:proofErr w:type="spellStart"/>
+            <w:r>
+              <w:rPr>
+                <w:rFonts w:eastAsia="Arial" w:cs="Arial"/>
+                <w:sz w:val="22"/>
+                <w:szCs w:val="22"/>
+                <w:lang w:val="en-GB"/>
+              </w:rPr>
+              <w:t>en</w:t>
+            </w:r>
+            <w:proofErr w:type="spellEnd"/>
+            <w:r>
+              <w:rPr>
+                <w:rFonts w:eastAsia="Arial" w:cs="Arial"/>
+                <w:sz w:val="22"/>
+                <w:szCs w:val="22"/>
+                <w:lang w:val="en-GB"/>
+              </w:rPr>
+              <w:t xml:space="preserve"> supervised</w:t>
+            </w:r>
+            <w:r>
+              <w:rPr>
+                <w:rFonts w:eastAsia="Arial" w:cs="Arial"/>
+                <w:sz w:val="22"/>
+                <w:szCs w:val="22"/>
+                <w:lang w:val="en-GB"/>
+              </w:rPr>
+              <w:t xml:space="preserve"> learning </w:t>
+            </w:r>
+            <w:proofErr w:type="spellStart"/>
+            <w:r>
+              <w:rPr>
+                <w:rFonts w:eastAsia="Arial" w:cs="Arial"/>
+                <w:sz w:val="22"/>
+                <w:szCs w:val="22"/>
+                <w:lang w:val="en-GB"/>
+              </w:rPr>
+              <w:t>plotten</w:t>
+            </w:r>
+            <w:proofErr w:type="spellEnd"/>
+            <w:r>
+              <w:rPr>
+                <w:rFonts w:eastAsia="Arial" w:cs="Arial"/>
+                <w:sz w:val="22"/>
+                <w:szCs w:val="22"/>
+                <w:lang w:val="en-GB"/>
+              </w:rPr>
+              <w:t xml:space="preserve"> </w:t>
+            </w:r>
+            <w:proofErr w:type="spellStart"/>
+            <w:r>
+              <w:rPr>
+                <w:rFonts w:eastAsia="Arial" w:cs="Arial"/>
+                <w:sz w:val="22"/>
+                <w:szCs w:val="22"/>
+                <w:lang w:val="en-GB"/>
+              </w:rPr>
+              <w:t>en</w:t>
+            </w:r>
+            <w:proofErr w:type="spellEnd"/>
+            <w:r>
+              <w:rPr>
+                <w:rFonts w:eastAsia="Arial" w:cs="Arial"/>
+                <w:sz w:val="22"/>
+                <w:szCs w:val="22"/>
+                <w:lang w:val="en-GB"/>
+              </w:rPr>
+              <w:t xml:space="preserve"> </w:t>
+            </w:r>
+            <w:proofErr w:type="spellStart"/>
+            <w:r>
+              <w:rPr>
+                <w:rFonts w:eastAsia="Arial" w:cs="Arial"/>
+                <w:sz w:val="22"/>
+                <w:szCs w:val="22"/>
+                <w:lang w:val="en-GB"/>
+              </w:rPr>
+              <w:t>beoordelen</w:t>
+            </w:r>
+            <w:proofErr w:type="spellEnd"/>
+            <w:r>
+              <w:rPr>
+                <w:rFonts w:eastAsia="Arial" w:cs="Arial"/>
+                <w:sz w:val="22"/>
+                <w:szCs w:val="22"/>
+                <w:lang w:val="en-GB"/>
+              </w:rPr>
+              <w:t>.</w:t>
             </w:r>
           </w:p>
         </w:tc>
@@ -2511,6 +3529,7 @@
           <w:rFonts w:eastAsia="Arial" w:cs="Arial"/>
           <w:sz w:val="22"/>
           <w:szCs w:val="22"/>
+          <w:lang w:val="en-GB"/>
         </w:rPr>
       </w:pPr>
     </w:p>
@@ -2520,23 +3539,7 @@
           <w:rFonts w:eastAsia="Arial" w:cs="Arial"/>
           <w:sz w:val="22"/>
           <w:szCs w:val="22"/>
-        </w:rPr>
-      </w:pPr>
-      <w:r>
-        <w:rPr>
-          <w:rFonts w:eastAsia="Arial" w:cs="Arial"/>
-          <w:sz w:val="22"/>
-          <w:szCs w:val="22"/>
-        </w:rPr>
-        <w:t>...</w:t>
-      </w:r>
-    </w:p>
-    <w:p>
-      <w:pPr>
-        <w:rPr>
-          <w:rFonts w:eastAsia="Arial" w:cs="Arial"/>
-          <w:sz w:val="22"/>
-          <w:szCs w:val="22"/>
+          <w:lang w:val="en-GB"/>
         </w:rPr>
       </w:pPr>
     </w:p>
@@ -2546,6 +3549,7 @@
           <w:rFonts w:eastAsia="Arial" w:cs="Arial"/>
           <w:sz w:val="22"/>
           <w:szCs w:val="22"/>
+          <w:lang w:val="en-GB"/>
         </w:rPr>
       </w:pPr>
     </w:p>
@@ -2555,6 +3559,127 @@
           <w:rFonts w:eastAsia="Arial" w:cs="Arial"/>
           <w:sz w:val="22"/>
           <w:szCs w:val="22"/>
+          <w:lang w:val="en-GB"/>
+        </w:rPr>
+      </w:pPr>
+    </w:p>
+    <w:p>
+      <w:pPr>
+        <w:rPr>
+          <w:rFonts w:eastAsia="Arial" w:cs="Arial"/>
+          <w:sz w:val="22"/>
+          <w:szCs w:val="22"/>
+          <w:lang w:val="en-GB"/>
+        </w:rPr>
+      </w:pPr>
+    </w:p>
+    <w:p>
+      <w:pPr>
+        <w:rPr>
+          <w:rFonts w:eastAsia="Arial" w:cs="Arial"/>
+          <w:sz w:val="22"/>
+          <w:szCs w:val="22"/>
+          <w:lang w:val="en-GB"/>
+        </w:rPr>
+      </w:pPr>
+    </w:p>
+    <w:p>
+      <w:pPr>
+        <w:rPr>
+          <w:rFonts w:eastAsia="Arial" w:cs="Arial"/>
+          <w:sz w:val="22"/>
+          <w:szCs w:val="22"/>
+          <w:lang w:val="en-GB"/>
+        </w:rPr>
+      </w:pPr>
+    </w:p>
+    <w:p>
+      <w:pPr>
+        <w:rPr>
+          <w:rFonts w:eastAsia="Arial" w:cs="Arial"/>
+          <w:sz w:val="22"/>
+          <w:szCs w:val="22"/>
+          <w:lang w:val="en-GB"/>
+        </w:rPr>
+      </w:pPr>
+    </w:p>
+    <w:p>
+      <w:pPr>
+        <w:rPr>
+          <w:rFonts w:eastAsia="Arial" w:cs="Arial"/>
+          <w:sz w:val="22"/>
+          <w:szCs w:val="22"/>
+          <w:lang w:val="en-GB"/>
+        </w:rPr>
+      </w:pPr>
+    </w:p>
+    <w:p>
+      <w:pPr>
+        <w:rPr>
+          <w:rFonts w:eastAsia="Arial" w:cs="Arial"/>
+          <w:sz w:val="22"/>
+          <w:szCs w:val="22"/>
+          <w:lang w:val="en-GB"/>
+        </w:rPr>
+      </w:pPr>
+    </w:p>
+    <w:p>
+      <w:pPr>
+        <w:rPr>
+          <w:rFonts w:eastAsia="Arial" w:cs="Arial"/>
+          <w:sz w:val="22"/>
+          <w:szCs w:val="22"/>
+          <w:lang w:val="en-GB"/>
+        </w:rPr>
+      </w:pPr>
+    </w:p>
+    <w:p>
+      <w:pPr>
+        <w:rPr>
+          <w:rFonts w:eastAsia="Arial" w:cs="Arial"/>
+          <w:sz w:val="22"/>
+          <w:szCs w:val="22"/>
+          <w:lang w:val="en-GB"/>
+        </w:rPr>
+      </w:pPr>
+    </w:p>
+    <w:p>
+      <w:pPr>
+        <w:rPr>
+          <w:rFonts w:eastAsia="Arial" w:cs="Arial"/>
+          <w:sz w:val="22"/>
+          <w:szCs w:val="22"/>
+          <w:lang w:val="en-GB"/>
+        </w:rPr>
+      </w:pPr>
+    </w:p>
+    <w:p>
+      <w:pPr>
+        <w:rPr>
+          <w:rFonts w:eastAsia="Arial" w:cs="Arial"/>
+          <w:sz w:val="22"/>
+          <w:szCs w:val="22"/>
+          <w:lang w:val="en-GB"/>
+        </w:rPr>
+      </w:pPr>
+    </w:p>
+    <w:p>
+      <w:pPr>
+        <w:rPr>
+          <w:rFonts w:eastAsia="Arial" w:cs="Arial"/>
+          <w:sz w:val="22"/>
+          <w:szCs w:val="22"/>
+          <w:lang w:val="en-GB"/>
+        </w:rPr>
+      </w:pPr>
+    </w:p>
+    <w:p>
+      <w:pPr>
+        <w:rPr>
+          <w:rFonts w:eastAsia="Arial" w:cs="Arial"/>
+          <w:sz w:val="22"/>
+          <w:szCs w:val="22"/>
+          <w:lang w:val="en-GB"/>
         </w:rPr>
       </w:pPr>
     </w:p>
@@ -2615,7 +3740,7 @@
                 <w:szCs w:val="22"/>
                 <w:lang w:eastAsia="nl-BE"/>
               </w:rPr>
-              <w:t>5</w:t>
+              <w:t>3</w:t>
             </w:r>
             <w:r>
               <w:rPr>
@@ -2664,7 +3789,17 @@
                 <w:szCs w:val="22"/>
                 <w:lang w:eastAsia="nl-BE"/>
               </w:rPr>
-              <w:t>2 weken</w:t>
+              <w:t>5</w:t>
+            </w:r>
+            <w:r>
+              <w:rPr>
+                <w:rFonts w:eastAsia="Arial" w:cs="Arial"/>
+                <w:color w:val="000000" w:themeColor="text1"/>
+                <w:sz w:val="22"/>
+                <w:szCs w:val="22"/>
+                <w:lang w:eastAsia="nl-BE"/>
+              </w:rPr>
+              <w:t xml:space="preserve"> weken</w:t>
             </w:r>
           </w:p>
         </w:tc>
@@ -2710,7 +3845,38 @@
                 <w:szCs w:val="22"/>
               </w:rPr>
               <w:br/>
-              <w:t>30 maart 2023</w:t>
+            </w:r>
+            <w:r>
+              <w:rPr>
+                <w:rFonts w:eastAsia="Arial" w:cs="Arial"/>
+                <w:sz w:val="22"/>
+                <w:szCs w:val="22"/>
+              </w:rPr>
+              <w:t>24</w:t>
+            </w:r>
+            <w:r>
+              <w:rPr>
+                <w:rFonts w:eastAsia="Arial" w:cs="Arial"/>
+                <w:sz w:val="22"/>
+                <w:szCs w:val="22"/>
+              </w:rPr>
+              <w:t xml:space="preserve"> </w:t>
+            </w:r>
+            <w:r>
+              <w:rPr>
+                <w:rFonts w:eastAsia="Arial" w:cs="Arial"/>
+                <w:sz w:val="22"/>
+                <w:szCs w:val="22"/>
+              </w:rPr>
+              <w:t>februari</w:t>
+            </w:r>
+            <w:r>
+              <w:rPr>
+                <w:rFonts w:eastAsia="Arial" w:cs="Arial"/>
+                <w:sz w:val="22"/>
+                <w:szCs w:val="22"/>
+              </w:rPr>
+              <w:t xml:space="preserve"> 2022</w:t>
             </w:r>
           </w:p>
         </w:tc>
@@ -2729,9 +3895,6 @@
           <w:p>
             <w:pPr>
               <w:spacing w:line="240" w:lineRule="auto"/>
-              <w:jc w:val="left"/>
-            </w:pPr>
-            <w:r>
               <w:rPr>
                 <w:rFonts w:eastAsia="Arial" w:cs="Arial"/>
                 <w:b/>
@@ -2739,13 +3902,8 @@
                 <w:sz w:val="22"/>
                 <w:szCs w:val="22"/>
               </w:rPr>
-              <w:t>Scriptie – eerste 25 bladzijden</w:t>
-            </w:r>
-          </w:p>
-          <w:p>
-            <w:pPr>
-              <w:spacing w:line="240" w:lineRule="auto"/>
-              <w:jc w:val="left"/>
+            </w:pPr>
+            <w:r>
               <w:rPr>
                 <w:rFonts w:eastAsia="Arial" w:cs="Arial"/>
                 <w:b/>
@@ -2753,7 +3911,40 @@
                 <w:sz w:val="22"/>
                 <w:szCs w:val="22"/>
               </w:rPr>
-            </w:pPr>
+              <w:t xml:space="preserve">Eerste vorm van </w:t>
+            </w:r>
+            <w:proofErr w:type="spellStart"/>
+            <w:r>
+              <w:rPr>
+                <w:rFonts w:eastAsia="Arial" w:cs="Arial"/>
+                <w:b/>
+                <w:bCs/>
+                <w:sz w:val="22"/>
+                <w:szCs w:val="22"/>
+              </w:rPr>
+              <w:t>interpretable</w:t>
+            </w:r>
+            <w:proofErr w:type="spellEnd"/>
+            <w:r>
+              <w:rPr>
+                <w:rFonts w:eastAsia="Arial" w:cs="Arial"/>
+                <w:b/>
+                <w:bCs/>
+                <w:sz w:val="22"/>
+                <w:szCs w:val="22"/>
+              </w:rPr>
+              <w:t xml:space="preserve"> DRL </w:t>
+            </w:r>
+            <w:r>
+              <w:rPr>
+                <w:rFonts w:eastAsia="Arial" w:cs="Arial"/>
+                <w:b/>
+                <w:bCs/>
+                <w:sz w:val="22"/>
+                <w:szCs w:val="22"/>
+              </w:rPr>
+              <w:t>in actie zetten</w:t>
+            </w:r>
           </w:p>
         </w:tc>
       </w:tr>
@@ -2803,15 +3994,16 @@
                 <w:lang w:eastAsia="nl-BE"/>
               </w:rPr>
             </w:pPr>
-            <w:r>
-              <w:rPr>
-                <w:rFonts w:eastAsia="Arial" w:cs="Arial"/>
-                <w:color w:val="000000" w:themeColor="text1"/>
-                <w:sz w:val="22"/>
-                <w:szCs w:val="22"/>
-                <w:lang w:eastAsia="nl-BE"/>
-              </w:rPr>
-              <w:t>Starten met de scriptie: structuur, inleiding, literatuurstudie</w:t>
+            <w:proofErr w:type="spellStart"/>
+            <w:r>
+              <w:t>ProtoType</w:t>
+            </w:r>
+            <w:proofErr w:type="spellEnd"/>
+            <w:r>
+              <w:t xml:space="preserve"> tree uit taak 2 proberen verwerken in uitgewerkt DQN voorbeeld van taak 1 en uittesten op eenvoudig discreet environment</w:t>
+            </w:r>
+            <w:r>
+              <w:t>.</w:t>
             </w:r>
           </w:p>
         </w:tc>
@@ -2872,681 +4064,164 @@
                 <w:szCs w:val="22"/>
               </w:rPr>
             </w:pPr>
-            <w:r>
-              <w:rPr>
-                <w:rFonts w:eastAsia="Arial" w:cs="Arial"/>
-                <w:sz w:val="22"/>
-                <w:szCs w:val="22"/>
-              </w:rPr>
-              <w:t>Juiste structuur voor de scriptie: wat wordt besproken?</w:t>
+            <w:proofErr w:type="spellStart"/>
+            <w:r>
+              <w:rPr>
+                <w:rFonts w:eastAsia="Arial" w:cs="Arial"/>
+                <w:sz w:val="22"/>
+                <w:szCs w:val="22"/>
+              </w:rPr>
+              <w:t>Interpretable</w:t>
+            </w:r>
+            <w:proofErr w:type="spellEnd"/>
+            <w:r>
+              <w:rPr>
+                <w:rFonts w:eastAsia="Arial" w:cs="Arial"/>
+                <w:sz w:val="22"/>
+                <w:szCs w:val="22"/>
+              </w:rPr>
+              <w:t xml:space="preserve"> </w:t>
+            </w:r>
+            <w:proofErr w:type="spellStart"/>
+            <w:r>
+              <w:rPr>
+                <w:rFonts w:eastAsia="Arial" w:cs="Arial"/>
+                <w:sz w:val="22"/>
+                <w:szCs w:val="22"/>
+              </w:rPr>
+              <w:t>deep</w:t>
+            </w:r>
+            <w:proofErr w:type="spellEnd"/>
+            <w:r>
+              <w:rPr>
+                <w:rFonts w:eastAsia="Arial" w:cs="Arial"/>
+                <w:sz w:val="22"/>
+                <w:szCs w:val="22"/>
+              </w:rPr>
+              <w:t xml:space="preserve"> </w:t>
+            </w:r>
+            <w:proofErr w:type="spellStart"/>
+            <w:r>
+              <w:rPr>
+                <w:rFonts w:eastAsia="Arial" w:cs="Arial"/>
+                <w:sz w:val="22"/>
+                <w:szCs w:val="22"/>
+              </w:rPr>
+              <w:t>reinforcement</w:t>
+            </w:r>
+            <w:proofErr w:type="spellEnd"/>
+            <w:r>
+              <w:rPr>
+                <w:rFonts w:eastAsia="Arial" w:cs="Arial"/>
+                <w:sz w:val="22"/>
+                <w:szCs w:val="22"/>
+              </w:rPr>
+              <w:t>-</w:t>
+            </w:r>
+            <w:r>
+              <w:rPr>
+                <w:rFonts w:eastAsia="Arial" w:cs="Arial"/>
+                <w:sz w:val="22"/>
+                <w:szCs w:val="22"/>
+              </w:rPr>
+              <w:t>model werkende</w:t>
+            </w:r>
+            <w:r>
+              <w:rPr>
+                <w:rFonts w:eastAsia="Arial" w:cs="Arial"/>
+                <w:sz w:val="22"/>
+                <w:szCs w:val="22"/>
+              </w:rPr>
+              <w:t xml:space="preserve"> krijgen, resultaat vergelijken met resultaat uit Taak 1 aan de hand van </w:t>
+            </w:r>
+            <w:proofErr w:type="spellStart"/>
+            <w:r>
+              <w:rPr>
+                <w:rFonts w:eastAsia="Arial" w:cs="Arial"/>
+                <w:sz w:val="22"/>
+                <w:szCs w:val="22"/>
+              </w:rPr>
+              <w:t>weight</w:t>
+            </w:r>
+            <w:proofErr w:type="spellEnd"/>
+            <w:r>
+              <w:rPr>
+                <w:rFonts w:eastAsia="Arial" w:cs="Arial"/>
+                <w:sz w:val="22"/>
+                <w:szCs w:val="22"/>
+              </w:rPr>
+              <w:t xml:space="preserve"> </w:t>
+            </w:r>
+            <w:proofErr w:type="spellStart"/>
+            <w:r>
+              <w:rPr>
+                <w:rFonts w:eastAsia="Arial" w:cs="Arial"/>
+                <w:sz w:val="22"/>
+                <w:szCs w:val="22"/>
+              </w:rPr>
+              <w:t>and</w:t>
+            </w:r>
+            <w:proofErr w:type="spellEnd"/>
+            <w:r>
+              <w:rPr>
+                <w:rFonts w:eastAsia="Arial" w:cs="Arial"/>
+                <w:sz w:val="22"/>
+                <w:szCs w:val="22"/>
+              </w:rPr>
+              <w:t xml:space="preserve"> </w:t>
+            </w:r>
+            <w:proofErr w:type="spellStart"/>
+            <w:r>
+              <w:rPr>
+                <w:rFonts w:eastAsia="Arial" w:cs="Arial"/>
+                <w:sz w:val="22"/>
+                <w:szCs w:val="22"/>
+              </w:rPr>
+              <w:t>biases</w:t>
+            </w:r>
+            <w:proofErr w:type="spellEnd"/>
+            <w:r>
+              <w:rPr>
+                <w:rFonts w:eastAsia="Arial" w:cs="Arial"/>
+                <w:sz w:val="22"/>
+                <w:szCs w:val="22"/>
+              </w:rPr>
+              <w:t>.</w:t>
+            </w:r>
+          </w:p>
+          <w:p>
+            <w:pPr>
+              <w:spacing w:line="240" w:lineRule="auto"/>
+              <w:jc w:val="left"/>
+              <w:rPr>
+                <w:rFonts w:eastAsia="Arial" w:cs="Arial"/>
+                <w:sz w:val="22"/>
+                <w:szCs w:val="22"/>
+              </w:rPr>
+            </w:pPr>
+          </w:p>
+          <w:p>
+            <w:pPr>
+              <w:spacing w:line="240" w:lineRule="auto"/>
+              <w:jc w:val="left"/>
+              <w:rPr>
+                <w:rFonts w:eastAsia="Arial" w:cs="Arial"/>
+                <w:sz w:val="22"/>
+                <w:szCs w:val="22"/>
+              </w:rPr>
+            </w:pPr>
+            <w:r>
+              <w:rPr>
+                <w:rFonts w:eastAsia="Arial" w:cs="Arial"/>
+                <w:sz w:val="22"/>
+                <w:szCs w:val="22"/>
+              </w:rPr>
+              <w:t>Resultaat en ondervindingen neerschrijven in scriptie.</w:t>
             </w:r>
           </w:p>
         </w:tc>
       </w:tr>
     </w:tbl>
-    <w:p>
-      <w:pPr>
-        <w:rPr>
-          <w:rFonts w:eastAsia="Arial" w:cs="Arial"/>
-          <w:sz w:val="22"/>
-          <w:szCs w:val="22"/>
-        </w:rPr>
-      </w:pPr>
-    </w:p>
-    <w:p>
-      <w:pPr>
-        <w:rPr>
-          <w:rFonts w:eastAsia="Arial" w:cs="Arial"/>
-          <w:sz w:val="22"/>
-          <w:szCs w:val="22"/>
-        </w:rPr>
-      </w:pPr>
-    </w:p>
-    <w:p>
-      <w:pPr>
-        <w:rPr>
-          <w:rFonts w:eastAsia="Arial" w:cs="Arial"/>
-          <w:sz w:val="22"/>
-          <w:szCs w:val="22"/>
-        </w:rPr>
-      </w:pPr>
-    </w:p>
-    <w:p>
-      <w:pPr>
-        <w:rPr>
-          <w:rFonts w:eastAsia="Arial" w:cs="Arial"/>
-          <w:sz w:val="22"/>
-          <w:szCs w:val="22"/>
-        </w:rPr>
-      </w:pPr>
-    </w:p>
-    <w:p>
-      <w:pPr>
-        <w:rPr>
-          <w:rFonts w:eastAsia="Arial" w:cs="Arial"/>
-          <w:sz w:val="22"/>
-          <w:szCs w:val="22"/>
-        </w:rPr>
-      </w:pPr>
-    </w:p>
-    <w:p>
-      <w:pPr>
-        <w:rPr>
-          <w:rFonts w:eastAsia="Arial" w:cs="Arial"/>
-          <w:sz w:val="22"/>
-          <w:szCs w:val="22"/>
-        </w:rPr>
-      </w:pPr>
-    </w:p>
-    <w:p>
-      <w:pPr>
-        <w:rPr>
-          <w:rFonts w:eastAsia="Arial" w:cs="Arial"/>
-          <w:sz w:val="22"/>
-          <w:szCs w:val="22"/>
-        </w:rPr>
-      </w:pPr>
-    </w:p>
-    <w:p>
-      <w:pPr>
-        <w:rPr>
-          <w:rFonts w:eastAsia="Arial" w:cs="Arial"/>
-          <w:sz w:val="22"/>
-          <w:szCs w:val="22"/>
-        </w:rPr>
-      </w:pPr>
-    </w:p>
-    <w:p>
-      <w:pPr>
-        <w:rPr>
-          <w:rFonts w:eastAsia="Arial" w:cs="Arial"/>
-          <w:sz w:val="22"/>
-          <w:szCs w:val="22"/>
-        </w:rPr>
-      </w:pPr>
-    </w:p>
-    <w:p>
-      <w:pPr>
-        <w:rPr>
-          <w:rFonts w:eastAsia="Arial" w:cs="Arial"/>
-          <w:sz w:val="22"/>
-          <w:szCs w:val="22"/>
-        </w:rPr>
-      </w:pPr>
-    </w:p>
-    <w:p>
-      <w:pPr>
-        <w:rPr>
-          <w:rFonts w:eastAsia="Arial" w:cs="Arial"/>
-          <w:sz w:val="22"/>
-          <w:szCs w:val="22"/>
-        </w:rPr>
-      </w:pPr>
-    </w:p>
-    <w:p>
-      <w:pPr>
-        <w:rPr>
-          <w:rFonts w:eastAsia="Arial" w:cs="Arial"/>
-          <w:sz w:val="22"/>
-          <w:szCs w:val="22"/>
-        </w:rPr>
-      </w:pPr>
-    </w:p>
-    <w:p>
-      <w:pPr>
-        <w:rPr>
-          <w:rFonts w:eastAsia="Arial" w:cs="Arial"/>
-          <w:sz w:val="22"/>
-          <w:szCs w:val="22"/>
-        </w:rPr>
-      </w:pPr>
-    </w:p>
-    <w:tbl>
-      <w:tblPr>
-        <w:tblW w:w="9067" w:type="dxa"/>
-        <w:tblCellMar>
-          <w:left w:w="70" w:type="dxa"/>
-          <w:right w:w="70" w:type="dxa"/>
-        </w:tblCellMar>
-        <w:tblLook w:val="04A0" w:firstRow="1" w:lastRow="0" w:firstColumn="1" w:lastColumn="0" w:noHBand="0" w:noVBand="1"/>
-      </w:tblPr>
-      <w:tblGrid>
-        <w:gridCol w:w="1038"/>
-        <w:gridCol w:w="1084"/>
-        <w:gridCol w:w="2032"/>
-        <w:gridCol w:w="4913"/>
-      </w:tblGrid>
-      <w:tr>
-        <w:tc>
-          <w:tcPr>
-            <w:tcW w:w="1038" w:type="dxa"/>
-            <w:tcBorders>
-              <w:top w:val="single" w:sz="4" w:space="0" w:color="auto"/>
-              <w:left w:val="single" w:sz="4" w:space="0" w:color="auto"/>
-              <w:bottom w:val="single" w:sz="4" w:space="0" w:color="auto"/>
-              <w:right w:val="single" w:sz="4" w:space="0" w:color="auto"/>
-            </w:tcBorders>
-            <w:shd w:val="clear" w:color="auto" w:fill="auto"/>
-            <w:noWrap/>
-            <w:vAlign w:val="bottom"/>
-            <w:hideMark/>
-          </w:tcPr>
-          <w:p>
-            <w:pPr>
-              <w:spacing w:line="240" w:lineRule="auto"/>
-              <w:jc w:val="left"/>
-              <w:rPr>
-                <w:rFonts w:eastAsia="Arial" w:cs="Arial"/>
-                <w:color w:val="000000" w:themeColor="text1"/>
-                <w:sz w:val="22"/>
-                <w:szCs w:val="22"/>
-                <w:lang w:eastAsia="nl-BE"/>
-              </w:rPr>
-            </w:pPr>
-            <w:r>
-              <w:rPr>
-                <w:rFonts w:eastAsia="Arial" w:cs="Arial"/>
-                <w:color w:val="000000" w:themeColor="text1"/>
-                <w:sz w:val="22"/>
-                <w:szCs w:val="22"/>
-                <w:lang w:eastAsia="nl-BE"/>
-              </w:rPr>
-              <w:t>Taak 1</w:t>
-            </w:r>
-          </w:p>
-          <w:p>
-            <w:pPr>
-              <w:spacing w:line="240" w:lineRule="auto"/>
-              <w:jc w:val="right"/>
-              <w:rPr>
-                <w:rFonts w:eastAsia="Arial" w:cs="Arial"/>
-                <w:color w:val="000000"/>
-                <w:sz w:val="22"/>
-                <w:szCs w:val="22"/>
-                <w:lang w:eastAsia="nl-BE"/>
-              </w:rPr>
-            </w:pPr>
-            <w:r>
-              <w:rPr>
-                <w:rFonts w:eastAsia="Arial" w:cs="Arial"/>
-                <w:color w:val="000000" w:themeColor="text1"/>
-                <w:sz w:val="22"/>
-                <w:szCs w:val="22"/>
-                <w:lang w:eastAsia="nl-BE"/>
-              </w:rPr>
-              <w:t xml:space="preserve"> </w:t>
-            </w:r>
-          </w:p>
-        </w:tc>
-        <w:tc>
-          <w:tcPr>
-            <w:tcW w:w="1084" w:type="dxa"/>
-            <w:tcBorders>
-              <w:top w:val="single" w:sz="4" w:space="0" w:color="auto"/>
-              <w:left w:val="nil"/>
-              <w:bottom w:val="single" w:sz="4" w:space="0" w:color="auto"/>
-              <w:right w:val="single" w:sz="4" w:space="0" w:color="auto"/>
-            </w:tcBorders>
-          </w:tcPr>
-          <w:p>
-            <w:pPr>
-              <w:spacing w:line="240" w:lineRule="auto"/>
-              <w:jc w:val="left"/>
-              <w:rPr>
-                <w:rFonts w:eastAsia="Arial" w:cs="Arial"/>
-                <w:color w:val="000000" w:themeColor="text1"/>
-                <w:sz w:val="22"/>
-                <w:szCs w:val="22"/>
-                <w:lang w:eastAsia="nl-BE"/>
-              </w:rPr>
-            </w:pPr>
-            <w:r>
-              <w:rPr>
-                <w:rFonts w:eastAsia="Arial" w:cs="Arial"/>
-                <w:color w:val="000000" w:themeColor="text1"/>
-                <w:sz w:val="22"/>
-                <w:szCs w:val="22"/>
-                <w:lang w:eastAsia="nl-BE"/>
-              </w:rPr>
-              <w:t>4</w:t>
-            </w:r>
-            <w:r>
-              <w:rPr>
-                <w:rFonts w:eastAsia="Arial" w:cs="Arial"/>
-                <w:color w:val="000000" w:themeColor="text1"/>
-                <w:sz w:val="22"/>
-                <w:szCs w:val="22"/>
-                <w:lang w:eastAsia="nl-BE"/>
-              </w:rPr>
-              <w:t xml:space="preserve"> weken</w:t>
-            </w:r>
-          </w:p>
-        </w:tc>
-        <w:tc>
-          <w:tcPr>
-            <w:tcW w:w="2032" w:type="dxa"/>
-            <w:tcBorders>
-              <w:top w:val="single" w:sz="4" w:space="0" w:color="auto"/>
-              <w:left w:val="single" w:sz="4" w:space="0" w:color="auto"/>
-              <w:bottom w:val="single" w:sz="4" w:space="0" w:color="auto"/>
-              <w:right w:val="single" w:sz="4" w:space="0" w:color="auto"/>
-            </w:tcBorders>
-            <w:shd w:val="clear" w:color="auto" w:fill="auto"/>
-            <w:noWrap/>
-            <w:vAlign w:val="bottom"/>
-            <w:hideMark/>
-          </w:tcPr>
-          <w:p>
-            <w:pPr>
-              <w:spacing w:line="240" w:lineRule="auto"/>
-              <w:jc w:val="left"/>
-              <w:rPr>
-                <w:rFonts w:eastAsia="Arial" w:cs="Arial"/>
-                <w:sz w:val="22"/>
-                <w:szCs w:val="22"/>
-              </w:rPr>
-            </w:pPr>
-            <w:r>
-              <w:rPr>
-                <w:rFonts w:eastAsia="Arial" w:cs="Arial"/>
-                <w:i/>
-                <w:iCs/>
-                <w:sz w:val="22"/>
-                <w:szCs w:val="22"/>
-              </w:rPr>
-              <w:t>Deadline:</w:t>
-            </w:r>
-            <w:r>
-              <w:rPr>
-                <w:rFonts w:eastAsia="Arial" w:cs="Arial"/>
-                <w:sz w:val="22"/>
-                <w:szCs w:val="22"/>
-              </w:rPr>
-              <w:t xml:space="preserve"> </w:t>
-            </w:r>
-            <w:r>
-              <w:rPr>
-                <w:rFonts w:eastAsia="Arial" w:cs="Arial"/>
-                <w:sz w:val="22"/>
-                <w:szCs w:val="22"/>
-              </w:rPr>
-              <w:br/>
-            </w:r>
-            <w:r>
-              <w:rPr>
-                <w:rFonts w:eastAsia="Arial" w:cs="Arial"/>
-                <w:sz w:val="22"/>
-                <w:szCs w:val="22"/>
-              </w:rPr>
-              <w:t>20</w:t>
-            </w:r>
-            <w:r>
-              <w:rPr>
-                <w:rFonts w:eastAsia="Arial" w:cs="Arial"/>
-                <w:sz w:val="22"/>
-                <w:szCs w:val="22"/>
-              </w:rPr>
-              <w:t xml:space="preserve"> oktober 2022</w:t>
-            </w:r>
-          </w:p>
-        </w:tc>
-        <w:tc>
-          <w:tcPr>
-            <w:tcW w:w="0" w:type="auto"/>
-            <w:tcBorders>
-              <w:top w:val="single" w:sz="4" w:space="0" w:color="auto"/>
-              <w:left w:val="single" w:sz="4" w:space="0" w:color="auto"/>
-              <w:bottom w:val="single" w:sz="4" w:space="0" w:color="auto"/>
-              <w:right w:val="single" w:sz="4" w:space="0" w:color="auto"/>
-            </w:tcBorders>
-            <w:shd w:val="clear" w:color="auto" w:fill="auto"/>
-          </w:tcPr>
-          <w:p>
-            <w:pPr>
-              <w:spacing w:line="240" w:lineRule="auto"/>
-              <w:jc w:val="left"/>
-              <w:rPr>
-                <w:rFonts w:eastAsia="Arial" w:cs="Arial"/>
-                <w:sz w:val="22"/>
-                <w:szCs w:val="22"/>
-                <w:vertAlign w:val="subscript"/>
-              </w:rPr>
-            </w:pPr>
-            <w:r>
-              <w:rPr>
-                <w:rFonts w:eastAsia="Arial" w:cs="Arial"/>
-                <w:b/>
-                <w:bCs/>
-                <w:sz w:val="22"/>
-                <w:szCs w:val="22"/>
-              </w:rPr>
-              <w:t xml:space="preserve">Literatuurstudie </w:t>
-            </w:r>
-            <w:r>
-              <w:rPr>
-                <w:rFonts w:eastAsia="Arial" w:cs="Arial"/>
-                <w:b/>
-                <w:bCs/>
-                <w:sz w:val="22"/>
-                <w:szCs w:val="22"/>
-              </w:rPr>
-              <w:t xml:space="preserve">DQN </w:t>
-            </w:r>
-            <w:r>
-              <w:rPr>
-                <w:rFonts w:eastAsia="Arial" w:cs="Arial"/>
-                <w:b/>
-                <w:bCs/>
-                <w:sz w:val="22"/>
-                <w:szCs w:val="22"/>
-              </w:rPr>
-              <w:t>en technologieverkenning</w:t>
-            </w:r>
-            <w:r>
-              <w:rPr>
-                <w:rFonts w:eastAsia="Arial" w:cs="Arial"/>
-                <w:b/>
-                <w:bCs/>
-                <w:sz w:val="22"/>
-                <w:szCs w:val="22"/>
-              </w:rPr>
-              <w:t xml:space="preserve"> pytorch en gym</w:t>
-            </w:r>
-          </w:p>
-        </w:tc>
-      </w:tr>
-      <w:tr>
-        <w:tc>
-          <w:tcPr>
-            <w:tcW w:w="9067" w:type="dxa"/>
-            <w:gridSpan w:val="4"/>
-            <w:tcBorders>
-              <w:top w:val="nil"/>
-              <w:left w:val="single" w:sz="4" w:space="0" w:color="auto"/>
-              <w:bottom w:val="single" w:sz="4" w:space="0" w:color="auto"/>
-              <w:right w:val="single" w:sz="4" w:space="0" w:color="auto"/>
-            </w:tcBorders>
-            <w:shd w:val="clear" w:color="auto" w:fill="auto"/>
-            <w:noWrap/>
-            <w:hideMark/>
-          </w:tcPr>
-          <w:p>
-            <w:pPr>
-              <w:spacing w:line="360" w:lineRule="auto"/>
-              <w:contextualSpacing/>
-              <w:rPr>
-                <w:rFonts w:eastAsia="Arial" w:cs="Arial"/>
-                <w:b/>
-                <w:bCs/>
-                <w:sz w:val="22"/>
-                <w:szCs w:val="22"/>
-              </w:rPr>
-            </w:pPr>
-            <w:r>
-              <w:rPr>
-                <w:rFonts w:eastAsia="Arial" w:cs="Arial"/>
-                <w:b/>
-                <w:bCs/>
-                <w:sz w:val="22"/>
-                <w:szCs w:val="22"/>
-              </w:rPr>
-              <w:t>Inhoud</w:t>
-            </w:r>
-          </w:p>
-          <w:p>
-            <w:pPr>
-              <w:spacing w:line="360" w:lineRule="auto"/>
-              <w:contextualSpacing/>
-              <w:rPr>
-                <w:rFonts w:eastAsia="Arial" w:cs="Arial"/>
-                <w:sz w:val="22"/>
-                <w:szCs w:val="22"/>
-              </w:rPr>
-            </w:pPr>
-            <w:r>
-              <w:rPr>
-                <w:rFonts w:eastAsia="Arial" w:cs="Arial"/>
-                <w:sz w:val="22"/>
-                <w:szCs w:val="22"/>
-              </w:rPr>
-              <w:t xml:space="preserve">Literatuurstudie </w:t>
-            </w:r>
-            <w:r>
-              <w:rPr>
-                <w:rFonts w:eastAsia="Arial" w:cs="Arial"/>
-                <w:sz w:val="22"/>
-                <w:szCs w:val="22"/>
-              </w:rPr>
-              <w:t>DRL</w:t>
-            </w:r>
-            <w:r>
-              <w:rPr>
-                <w:rFonts w:eastAsia="Arial" w:cs="Arial"/>
-                <w:sz w:val="22"/>
-                <w:szCs w:val="22"/>
-              </w:rPr>
-              <w:t xml:space="preserve"> pytorch framework en gym library leren kennen en eerste implementatie DQN</w:t>
-            </w:r>
-          </w:p>
-          <w:p>
-            <w:pPr>
-              <w:rPr>
-                <w:rFonts w:eastAsia="Arial" w:cs="Arial"/>
-                <w:color w:val="000000" w:themeColor="text1"/>
-                <w:sz w:val="22"/>
-                <w:szCs w:val="22"/>
-                <w:lang w:eastAsia="nl-BE"/>
-              </w:rPr>
-            </w:pPr>
-          </w:p>
-        </w:tc>
-      </w:tr>
-      <w:tr>
-        <w:trPr>
-          <w:trHeight w:val="1440"/>
-        </w:trPr>
-        <w:tc>
-          <w:tcPr>
-            <w:tcW w:w="9067" w:type="dxa"/>
-            <w:gridSpan w:val="4"/>
-            <w:tcBorders>
-              <w:top w:val="nil"/>
-              <w:left w:val="single" w:sz="4" w:space="0" w:color="auto"/>
-              <w:bottom w:val="single" w:sz="4" w:space="0" w:color="auto"/>
-              <w:right w:val="single" w:sz="4" w:space="0" w:color="auto"/>
-            </w:tcBorders>
-            <w:shd w:val="clear" w:color="auto" w:fill="auto"/>
-            <w:noWrap/>
-            <w:vAlign w:val="bottom"/>
-          </w:tcPr>
-          <w:p>
-            <w:pPr>
-              <w:spacing w:line="360" w:lineRule="auto"/>
-              <w:jc w:val="left"/>
-              <w:rPr>
-                <w:rFonts w:eastAsia="Arial" w:cs="Arial"/>
-                <w:b/>
-                <w:bCs/>
-                <w:sz w:val="22"/>
-                <w:szCs w:val="22"/>
-              </w:rPr>
-            </w:pPr>
-            <w:r>
-              <w:rPr>
-                <w:rFonts w:eastAsia="Arial" w:cs="Arial"/>
-                <w:b/>
-                <w:bCs/>
-                <w:sz w:val="22"/>
-                <w:szCs w:val="22"/>
-              </w:rPr>
-              <w:t>Belangrijkste resultaten, deliverables of inzichten na deze fase</w:t>
-            </w:r>
-            <w:r>
-              <w:rPr>
-                <w:rFonts w:eastAsia="Arial" w:cs="Arial"/>
-                <w:b/>
-                <w:bCs/>
-                <w:sz w:val="22"/>
-                <w:szCs w:val="22"/>
-              </w:rPr>
-              <w:t>:</w:t>
-            </w:r>
-          </w:p>
-          <w:p>
-            <w:pPr>
-              <w:spacing w:line="360" w:lineRule="auto"/>
-              <w:jc w:val="left"/>
-              <w:rPr>
-                <w:rFonts w:eastAsia="Arial" w:cs="Arial"/>
-                <w:sz w:val="22"/>
-                <w:szCs w:val="22"/>
-              </w:rPr>
-            </w:pPr>
-            <w:r>
-              <w:rPr>
-                <w:rFonts w:eastAsia="Arial" w:cs="Arial"/>
-                <w:sz w:val="22"/>
-                <w:szCs w:val="22"/>
-              </w:rPr>
-              <w:t xml:space="preserve">Literatuurstudie werking DQN, probleemsituatie black-box in scriptie </w:t>
-            </w:r>
-            <w:r>
-              <w:rPr>
-                <w:rFonts w:eastAsia="Arial" w:cs="Arial"/>
-                <w:sz w:val="22"/>
-                <w:szCs w:val="22"/>
-              </w:rPr>
-              <w:t>neerschrijven</w:t>
-            </w:r>
-            <w:r>
-              <w:rPr>
-                <w:rFonts w:eastAsia="Arial" w:cs="Arial"/>
-                <w:sz w:val="22"/>
-                <w:szCs w:val="22"/>
-              </w:rPr>
-              <w:t>.</w:t>
-            </w:r>
-          </w:p>
-          <w:p>
-            <w:pPr>
-              <w:spacing w:line="360" w:lineRule="auto"/>
-              <w:jc w:val="left"/>
-              <w:rPr>
-                <w:rFonts w:eastAsia="Arial" w:cs="Arial"/>
-                <w:sz w:val="22"/>
-                <w:szCs w:val="22"/>
-              </w:rPr>
-            </w:pPr>
-            <w:r>
-              <w:rPr>
-                <w:rFonts w:eastAsia="Arial" w:cs="Arial"/>
-                <w:sz w:val="22"/>
-                <w:szCs w:val="22"/>
-              </w:rPr>
-              <w:t xml:space="preserve">Werkend </w:t>
-            </w:r>
-            <w:r>
-              <w:rPr>
-                <w:rFonts w:eastAsia="Arial" w:cs="Arial"/>
-                <w:sz w:val="22"/>
-                <w:szCs w:val="22"/>
-              </w:rPr>
-              <w:t>DRL</w:t>
-            </w:r>
-            <w:r>
-              <w:rPr>
-                <w:rFonts w:eastAsia="Arial" w:cs="Arial"/>
-                <w:sz w:val="22"/>
-                <w:szCs w:val="22"/>
-              </w:rPr>
-              <w:t>-</w:t>
-            </w:r>
-            <w:r>
-              <w:rPr>
-                <w:rFonts w:eastAsia="Arial" w:cs="Arial"/>
-                <w:sz w:val="22"/>
-                <w:szCs w:val="22"/>
-              </w:rPr>
-              <w:t>programma in pytorch maken dat</w:t>
-            </w:r>
-            <w:r>
-              <w:rPr>
-                <w:rFonts w:eastAsia="Arial" w:cs="Arial"/>
-                <w:sz w:val="22"/>
-                <w:szCs w:val="22"/>
-              </w:rPr>
-              <w:t xml:space="preserve"> probleem </w:t>
-            </w:r>
-            <w:r>
-              <w:rPr>
-                <w:rFonts w:eastAsia="Arial" w:cs="Arial"/>
-                <w:sz w:val="22"/>
-                <w:szCs w:val="22"/>
-              </w:rPr>
-              <w:t xml:space="preserve">“Frozen Lake” </w:t>
-            </w:r>
-            <w:r>
-              <w:rPr>
-                <w:rFonts w:eastAsia="Arial" w:cs="Arial"/>
-                <w:sz w:val="22"/>
-                <w:szCs w:val="22"/>
-              </w:rPr>
-              <w:t>kan oplossen.</w:t>
-            </w:r>
-          </w:p>
-          <w:p>
-            <w:pPr>
-              <w:spacing w:line="360" w:lineRule="auto"/>
-              <w:jc w:val="left"/>
-              <w:rPr>
-                <w:rFonts w:eastAsia="Arial" w:cs="Arial"/>
-                <w:sz w:val="22"/>
-                <w:szCs w:val="22"/>
-              </w:rPr>
-            </w:pPr>
-            <w:r>
-              <w:rPr>
-                <w:rFonts w:eastAsia="Arial" w:cs="Arial"/>
-                <w:sz w:val="22"/>
-                <w:szCs w:val="22"/>
-              </w:rPr>
-              <w:t>Resultaten van programma in weights and biases tool met elkaar vergelijken. Meerdere episodes vergelijken en verschillende implementaties vergelijken.</w:t>
-            </w:r>
-          </w:p>
-          <w:p>
-            <w:pPr>
-              <w:spacing w:line="360" w:lineRule="auto"/>
-              <w:jc w:val="left"/>
-              <w:rPr>
-                <w:rFonts w:eastAsia="Arial" w:cs="Arial"/>
-                <w:sz w:val="22"/>
-                <w:szCs w:val="22"/>
-              </w:rPr>
-            </w:pPr>
-          </w:p>
-          <w:p>
-            <w:pPr>
-              <w:spacing w:line="240" w:lineRule="auto"/>
-              <w:jc w:val="left"/>
-              <w:rPr>
-                <w:rFonts w:eastAsia="Arial" w:cs="Arial"/>
-                <w:sz w:val="22"/>
-                <w:szCs w:val="22"/>
-              </w:rPr>
-            </w:pPr>
-          </w:p>
-        </w:tc>
-      </w:tr>
-    </w:tbl>
-    <w:p>
-      <w:pPr>
-        <w:rPr>
-          <w:rFonts w:eastAsia="Arial" w:cs="Arial"/>
-          <w:sz w:val="22"/>
-          <w:szCs w:val="22"/>
-        </w:rPr>
-      </w:pPr>
-    </w:p>
     <w:p>
       <w:pPr>
         <w:rPr>
@@ -3603,967 +4278,6 @@
                 <w:szCs w:val="22"/>
                 <w:lang w:eastAsia="nl-BE"/>
               </w:rPr>
-              <w:t xml:space="preserve">Taak 2 </w:t>
-            </w:r>
-          </w:p>
-          <w:p>
-            <w:pPr>
-              <w:spacing w:line="240" w:lineRule="auto"/>
-              <w:rPr>
-                <w:rFonts w:eastAsia="Arial" w:cs="Arial"/>
-                <w:color w:val="000000" w:themeColor="text1"/>
-                <w:sz w:val="22"/>
-                <w:szCs w:val="22"/>
-                <w:lang w:eastAsia="nl-BE"/>
-              </w:rPr>
-            </w:pPr>
-          </w:p>
-        </w:tc>
-        <w:tc>
-          <w:tcPr>
-            <w:tcW w:w="0" w:type="auto"/>
-            <w:tcBorders>
-              <w:top w:val="single" w:sz="4" w:space="0" w:color="auto"/>
-              <w:left w:val="nil"/>
-              <w:bottom w:val="single" w:sz="4" w:space="0" w:color="auto"/>
-              <w:right w:val="single" w:sz="4" w:space="0" w:color="auto"/>
-            </w:tcBorders>
-          </w:tcPr>
-          <w:p>
-            <w:pPr>
-              <w:spacing w:line="240" w:lineRule="auto"/>
-              <w:jc w:val="left"/>
-            </w:pPr>
-            <w:r>
-              <w:rPr>
-                <w:rFonts w:eastAsia="Arial" w:cs="Arial"/>
-                <w:color w:val="000000" w:themeColor="text1"/>
-                <w:sz w:val="22"/>
-                <w:szCs w:val="22"/>
-                <w:lang w:eastAsia="nl-BE"/>
-              </w:rPr>
-              <w:t>5</w:t>
-            </w:r>
-            <w:r>
-              <w:rPr>
-                <w:rFonts w:eastAsia="Arial" w:cs="Arial"/>
-                <w:color w:val="000000" w:themeColor="text1"/>
-                <w:sz w:val="22"/>
-                <w:szCs w:val="22"/>
-                <w:lang w:eastAsia="nl-BE"/>
-              </w:rPr>
-              <w:t xml:space="preserve"> weken</w:t>
-            </w:r>
-          </w:p>
-        </w:tc>
-        <w:tc>
-          <w:tcPr>
-            <w:tcW w:w="2262" w:type="dxa"/>
-            <w:tcBorders>
-              <w:top w:val="single" w:sz="4" w:space="0" w:color="auto"/>
-              <w:left w:val="single" w:sz="4" w:space="0" w:color="auto"/>
-              <w:bottom w:val="single" w:sz="4" w:space="0" w:color="auto"/>
-              <w:right w:val="single" w:sz="4" w:space="0" w:color="auto"/>
-            </w:tcBorders>
-            <w:shd w:val="clear" w:color="auto" w:fill="auto"/>
-            <w:vAlign w:val="bottom"/>
-          </w:tcPr>
-          <w:p>
-            <w:pPr>
-              <w:spacing w:line="240" w:lineRule="auto"/>
-              <w:jc w:val="left"/>
-            </w:pPr>
-            <w:r>
-              <w:rPr>
-                <w:rFonts w:eastAsia="Arial" w:cs="Arial"/>
-                <w:i/>
-                <w:iCs/>
-                <w:sz w:val="22"/>
-                <w:szCs w:val="22"/>
-              </w:rPr>
-              <w:t>Deadline:</w:t>
-            </w:r>
-            <w:r>
-              <w:rPr>
-                <w:rFonts w:eastAsia="Arial" w:cs="Arial"/>
-                <w:sz w:val="22"/>
-                <w:szCs w:val="22"/>
-              </w:rPr>
-              <w:t xml:space="preserve"> </w:t>
-            </w:r>
-            <w:r>
-              <w:rPr>
-                <w:rFonts w:eastAsia="Arial" w:cs="Arial"/>
-                <w:sz w:val="22"/>
-                <w:szCs w:val="22"/>
-              </w:rPr>
-              <w:br/>
-            </w:r>
-            <w:r>
-              <w:rPr>
-                <w:rFonts w:eastAsia="Arial" w:cs="Arial"/>
-                <w:sz w:val="22"/>
-                <w:szCs w:val="22"/>
-              </w:rPr>
-              <w:t>24</w:t>
-            </w:r>
-            <w:r>
-              <w:rPr>
-                <w:rFonts w:eastAsia="Arial" w:cs="Arial"/>
-                <w:sz w:val="22"/>
-                <w:szCs w:val="22"/>
-              </w:rPr>
-              <w:t xml:space="preserve"> november 2022</w:t>
-            </w:r>
-          </w:p>
-        </w:tc>
-        <w:tc>
-          <w:tcPr>
-            <w:tcW w:w="4863" w:type="dxa"/>
-            <w:tcBorders>
-              <w:top w:val="single" w:sz="4" w:space="0" w:color="auto"/>
-              <w:left w:val="single" w:sz="4" w:space="0" w:color="auto"/>
-              <w:bottom w:val="single" w:sz="4" w:space="0" w:color="auto"/>
-              <w:right w:val="single" w:sz="4" w:space="0" w:color="auto"/>
-            </w:tcBorders>
-            <w:shd w:val="clear" w:color="auto" w:fill="auto"/>
-            <w:vAlign w:val="bottom"/>
-          </w:tcPr>
-          <w:p>
-            <w:pPr>
-              <w:spacing w:line="240" w:lineRule="auto"/>
-              <w:jc w:val="left"/>
-              <w:rPr>
-                <w:b/>
-                <w:bCs/>
-                <w:sz w:val="22"/>
-                <w:szCs w:val="28"/>
-              </w:rPr>
-            </w:pPr>
-            <w:r>
-              <w:rPr>
-                <w:b/>
-                <w:bCs/>
-                <w:sz w:val="22"/>
-                <w:szCs w:val="28"/>
-              </w:rPr>
-              <w:t>ProtoTree leren kennen en werkende krijgen in pytorch</w:t>
-            </w:r>
-          </w:p>
-          <w:p>
-            <w:pPr>
-              <w:spacing w:line="240" w:lineRule="auto"/>
-              <w:rPr>
-                <w:rFonts w:eastAsia="Arial" w:cs="Arial"/>
-                <w:b/>
-                <w:bCs/>
-                <w:sz w:val="22"/>
-                <w:szCs w:val="22"/>
-              </w:rPr>
-            </w:pPr>
-          </w:p>
-        </w:tc>
-      </w:tr>
-      <w:tr>
-        <w:tc>
-          <w:tcPr>
-            <w:tcW w:w="9067" w:type="dxa"/>
-            <w:gridSpan w:val="4"/>
-            <w:tcBorders>
-              <w:top w:val="nil"/>
-              <w:left w:val="single" w:sz="4" w:space="0" w:color="auto"/>
-              <w:bottom w:val="single" w:sz="4" w:space="0" w:color="auto"/>
-              <w:right w:val="single" w:sz="4" w:space="0" w:color="auto"/>
-            </w:tcBorders>
-            <w:shd w:val="clear" w:color="auto" w:fill="auto"/>
-            <w:vAlign w:val="bottom"/>
-          </w:tcPr>
-          <w:p>
-            <w:pPr>
-              <w:spacing w:line="360" w:lineRule="auto"/>
-              <w:rPr>
-                <w:rFonts w:eastAsia="Arial" w:cs="Arial"/>
-                <w:b/>
-                <w:bCs/>
-                <w:sz w:val="22"/>
-                <w:szCs w:val="22"/>
-              </w:rPr>
-            </w:pPr>
-            <w:r>
-              <w:rPr>
-                <w:rFonts w:eastAsia="Arial" w:cs="Arial"/>
-                <w:b/>
-                <w:bCs/>
-                <w:sz w:val="22"/>
-                <w:szCs w:val="22"/>
-              </w:rPr>
-              <w:t>Inhoud</w:t>
-            </w:r>
-          </w:p>
-          <w:p>
-            <w:pPr>
-              <w:spacing w:line="240" w:lineRule="auto"/>
-            </w:pPr>
-            <w:r>
-              <w:t>Literatuurstudie ProtoType tree, interpretable neural netwerk trainen met supervised code, policy uitgedrukt als prototype tree leren doormiddel van supervised learning van een pre-trained model</w:t>
-            </w:r>
-          </w:p>
-          <w:p>
-            <w:pPr>
-              <w:rPr>
-                <w:rFonts w:eastAsia="Arial" w:cs="Arial"/>
-                <w:color w:val="000000" w:themeColor="text1"/>
-                <w:sz w:val="22"/>
-                <w:szCs w:val="22"/>
-                <w:lang w:eastAsia="nl-BE"/>
-              </w:rPr>
-            </w:pPr>
-          </w:p>
-        </w:tc>
-      </w:tr>
-      <w:tr>
-        <w:tc>
-          <w:tcPr>
-            <w:tcW w:w="9067" w:type="dxa"/>
-            <w:gridSpan w:val="4"/>
-            <w:tcBorders>
-              <w:top w:val="nil"/>
-              <w:left w:val="single" w:sz="4" w:space="0" w:color="auto"/>
-              <w:bottom w:val="single" w:sz="4" w:space="0" w:color="auto"/>
-              <w:right w:val="single" w:sz="4" w:space="0" w:color="auto"/>
-            </w:tcBorders>
-            <w:shd w:val="clear" w:color="auto" w:fill="auto"/>
-          </w:tcPr>
-          <w:p>
-            <w:pPr>
-              <w:spacing w:line="360" w:lineRule="auto"/>
-              <w:jc w:val="left"/>
-              <w:rPr>
-                <w:rFonts w:eastAsia="Arial" w:cs="Arial"/>
-                <w:b/>
-                <w:bCs/>
-                <w:sz w:val="22"/>
-                <w:szCs w:val="22"/>
-              </w:rPr>
-            </w:pPr>
-            <w:r>
-              <w:rPr>
-                <w:rFonts w:eastAsia="Arial" w:cs="Arial"/>
-                <w:b/>
-                <w:bCs/>
-                <w:sz w:val="22"/>
-                <w:szCs w:val="22"/>
-              </w:rPr>
-              <w:t>Belangrijkste resultaten, deliverables of inzichten na deze fase</w:t>
-            </w:r>
-            <w:r>
-              <w:rPr>
-                <w:rFonts w:eastAsia="Arial" w:cs="Arial"/>
-                <w:b/>
-                <w:bCs/>
-                <w:sz w:val="22"/>
-                <w:szCs w:val="22"/>
-              </w:rPr>
-              <w:t>:</w:t>
-            </w:r>
-          </w:p>
-          <w:p>
-            <w:pPr>
-              <w:spacing w:line="360" w:lineRule="auto"/>
-              <w:jc w:val="left"/>
-              <w:rPr>
-                <w:rFonts w:eastAsia="Arial" w:cs="Arial"/>
-                <w:sz w:val="22"/>
-                <w:szCs w:val="22"/>
-              </w:rPr>
-            </w:pPr>
-            <w:r>
-              <w:rPr>
-                <w:rFonts w:eastAsia="Arial" w:cs="Arial"/>
-                <w:sz w:val="22"/>
-                <w:szCs w:val="22"/>
-              </w:rPr>
-              <w:t>ProtoType tree onderzoeken aan de hand van papers, complete werking en mogelijkheden onderzoeken en neerschrijven in scriptie.</w:t>
-            </w:r>
-          </w:p>
-          <w:p>
-            <w:pPr>
-              <w:spacing w:line="240" w:lineRule="auto"/>
-              <w:jc w:val="left"/>
-              <w:rPr>
-                <w:rFonts w:eastAsia="Arial" w:cs="Arial"/>
-                <w:sz w:val="22"/>
-                <w:szCs w:val="22"/>
-                <w:lang w:val="en-GB"/>
-              </w:rPr>
-            </w:pPr>
-            <w:r>
-              <w:rPr>
-                <w:rFonts w:eastAsia="Arial" w:cs="Arial"/>
-                <w:sz w:val="22"/>
-                <w:szCs w:val="22"/>
-                <w:lang w:val="en-GB"/>
-              </w:rPr>
-              <w:t>Resultaten van supervised code en supervised</w:t>
-            </w:r>
-            <w:r>
-              <w:rPr>
-                <w:rFonts w:eastAsia="Arial" w:cs="Arial"/>
-                <w:sz w:val="22"/>
-                <w:szCs w:val="22"/>
-                <w:lang w:val="en-GB"/>
-              </w:rPr>
-              <w:t xml:space="preserve"> learning plotten en beoordelen.</w:t>
-            </w:r>
-          </w:p>
-        </w:tc>
-      </w:tr>
-    </w:tbl>
-    <w:p>
-      <w:pPr>
-        <w:rPr>
-          <w:rFonts w:eastAsia="Arial" w:cs="Arial"/>
-          <w:sz w:val="22"/>
-          <w:szCs w:val="22"/>
-          <w:lang w:val="en-GB"/>
-        </w:rPr>
-      </w:pPr>
-    </w:p>
-    <w:p>
-      <w:pPr>
-        <w:rPr>
-          <w:rFonts w:eastAsia="Arial" w:cs="Arial"/>
-          <w:sz w:val="22"/>
-          <w:szCs w:val="22"/>
-          <w:lang w:val="en-GB"/>
-        </w:rPr>
-      </w:pPr>
-    </w:p>
-    <w:p>
-      <w:pPr>
-        <w:rPr>
-          <w:rFonts w:eastAsia="Arial" w:cs="Arial"/>
-          <w:sz w:val="22"/>
-          <w:szCs w:val="22"/>
-          <w:lang w:val="en-GB"/>
-        </w:rPr>
-      </w:pPr>
-    </w:p>
-    <w:p>
-      <w:pPr>
-        <w:rPr>
-          <w:rFonts w:eastAsia="Arial" w:cs="Arial"/>
-          <w:sz w:val="22"/>
-          <w:szCs w:val="22"/>
-          <w:lang w:val="en-GB"/>
-        </w:rPr>
-      </w:pPr>
-    </w:p>
-    <w:p>
-      <w:pPr>
-        <w:rPr>
-          <w:rFonts w:eastAsia="Arial" w:cs="Arial"/>
-          <w:sz w:val="22"/>
-          <w:szCs w:val="22"/>
-          <w:lang w:val="en-GB"/>
-        </w:rPr>
-      </w:pPr>
-    </w:p>
-    <w:p>
-      <w:pPr>
-        <w:rPr>
-          <w:rFonts w:eastAsia="Arial" w:cs="Arial"/>
-          <w:sz w:val="22"/>
-          <w:szCs w:val="22"/>
-          <w:lang w:val="en-GB"/>
-        </w:rPr>
-      </w:pPr>
-    </w:p>
-    <w:p>
-      <w:pPr>
-        <w:rPr>
-          <w:rFonts w:eastAsia="Arial" w:cs="Arial"/>
-          <w:sz w:val="22"/>
-          <w:szCs w:val="22"/>
-          <w:lang w:val="en-GB"/>
-        </w:rPr>
-      </w:pPr>
-    </w:p>
-    <w:p>
-      <w:pPr>
-        <w:rPr>
-          <w:rFonts w:eastAsia="Arial" w:cs="Arial"/>
-          <w:sz w:val="22"/>
-          <w:szCs w:val="22"/>
-          <w:lang w:val="en-GB"/>
-        </w:rPr>
-      </w:pPr>
-    </w:p>
-    <w:p>
-      <w:pPr>
-        <w:rPr>
-          <w:rFonts w:eastAsia="Arial" w:cs="Arial"/>
-          <w:sz w:val="22"/>
-          <w:szCs w:val="22"/>
-          <w:lang w:val="en-GB"/>
-        </w:rPr>
-      </w:pPr>
-    </w:p>
-    <w:p>
-      <w:pPr>
-        <w:rPr>
-          <w:rFonts w:eastAsia="Arial" w:cs="Arial"/>
-          <w:sz w:val="22"/>
-          <w:szCs w:val="22"/>
-          <w:lang w:val="en-GB"/>
-        </w:rPr>
-      </w:pPr>
-    </w:p>
-    <w:p>
-      <w:pPr>
-        <w:rPr>
-          <w:rFonts w:eastAsia="Arial" w:cs="Arial"/>
-          <w:sz w:val="22"/>
-          <w:szCs w:val="22"/>
-          <w:lang w:val="en-GB"/>
-        </w:rPr>
-      </w:pPr>
-    </w:p>
-    <w:p>
-      <w:pPr>
-        <w:rPr>
-          <w:rFonts w:eastAsia="Arial" w:cs="Arial"/>
-          <w:sz w:val="22"/>
-          <w:szCs w:val="22"/>
-          <w:lang w:val="en-GB"/>
-        </w:rPr>
-      </w:pPr>
-    </w:p>
-    <w:p>
-      <w:pPr>
-        <w:rPr>
-          <w:rFonts w:eastAsia="Arial" w:cs="Arial"/>
-          <w:sz w:val="22"/>
-          <w:szCs w:val="22"/>
-          <w:lang w:val="en-GB"/>
-        </w:rPr>
-      </w:pPr>
-    </w:p>
-    <w:p>
-      <w:pPr>
-        <w:rPr>
-          <w:rFonts w:eastAsia="Arial" w:cs="Arial"/>
-          <w:sz w:val="22"/>
-          <w:szCs w:val="22"/>
-          <w:lang w:val="en-GB"/>
-        </w:rPr>
-      </w:pPr>
-    </w:p>
-    <w:p>
-      <w:pPr>
-        <w:rPr>
-          <w:rFonts w:eastAsia="Arial" w:cs="Arial"/>
-          <w:sz w:val="22"/>
-          <w:szCs w:val="22"/>
-          <w:lang w:val="en-GB"/>
-        </w:rPr>
-      </w:pPr>
-    </w:p>
-    <w:p>
-      <w:pPr>
-        <w:rPr>
-          <w:rFonts w:eastAsia="Arial" w:cs="Arial"/>
-          <w:sz w:val="22"/>
-          <w:szCs w:val="22"/>
-          <w:lang w:val="en-GB"/>
-        </w:rPr>
-      </w:pPr>
-    </w:p>
-    <w:tbl>
-      <w:tblPr>
-        <w:tblW w:w="9067" w:type="dxa"/>
-        <w:tblLook w:val="04A0" w:firstRow="1" w:lastRow="0" w:firstColumn="1" w:lastColumn="0" w:noHBand="0" w:noVBand="1"/>
-      </w:tblPr>
-      <w:tblGrid>
-        <w:gridCol w:w="891"/>
-        <w:gridCol w:w="1038"/>
-        <w:gridCol w:w="2266"/>
-        <w:gridCol w:w="4872"/>
-      </w:tblGrid>
-      <w:tr>
-        <w:trPr>
-          <w:trHeight w:val="300"/>
-        </w:trPr>
-        <w:tc>
-          <w:tcPr>
-            <w:tcW w:w="0" w:type="auto"/>
-            <w:tcBorders>
-              <w:top w:val="single" w:sz="4" w:space="0" w:color="auto"/>
-              <w:left w:val="single" w:sz="4" w:space="0" w:color="auto"/>
-              <w:bottom w:val="single" w:sz="4" w:space="0" w:color="auto"/>
-              <w:right w:val="single" w:sz="4" w:space="0" w:color="auto"/>
-            </w:tcBorders>
-            <w:shd w:val="clear" w:color="auto" w:fill="auto"/>
-            <w:vAlign w:val="bottom"/>
-          </w:tcPr>
-          <w:p>
-            <w:pPr>
-              <w:spacing w:line="240" w:lineRule="auto"/>
-              <w:jc w:val="left"/>
-              <w:rPr>
-                <w:rFonts w:eastAsia="Arial" w:cs="Arial"/>
-                <w:color w:val="000000" w:themeColor="text1"/>
-                <w:sz w:val="22"/>
-                <w:szCs w:val="22"/>
-                <w:lang w:eastAsia="nl-BE"/>
-              </w:rPr>
-            </w:pPr>
-            <w:r>
-              <w:rPr>
-                <w:rFonts w:eastAsia="Arial" w:cs="Arial"/>
-                <w:color w:val="000000" w:themeColor="text1"/>
-                <w:sz w:val="22"/>
-                <w:szCs w:val="22"/>
-                <w:lang w:eastAsia="nl-BE"/>
-              </w:rPr>
-              <w:lastRenderedPageBreak/>
-              <w:t xml:space="preserve">Taak </w:t>
-            </w:r>
-            <w:r>
-              <w:rPr>
-                <w:rFonts w:eastAsia="Arial" w:cs="Arial"/>
-                <w:color w:val="000000" w:themeColor="text1"/>
-                <w:sz w:val="22"/>
-                <w:szCs w:val="22"/>
-                <w:lang w:eastAsia="nl-BE"/>
-              </w:rPr>
-              <w:t>3</w:t>
-            </w:r>
-            <w:r>
-              <w:rPr>
-                <w:rFonts w:eastAsia="Arial" w:cs="Arial"/>
-                <w:color w:val="000000" w:themeColor="text1"/>
-                <w:sz w:val="22"/>
-                <w:szCs w:val="22"/>
-                <w:lang w:eastAsia="nl-BE"/>
-              </w:rPr>
-              <w:t xml:space="preserve"> </w:t>
-            </w:r>
-          </w:p>
-          <w:p>
-            <w:pPr>
-              <w:spacing w:line="240" w:lineRule="auto"/>
-              <w:rPr>
-                <w:rFonts w:eastAsia="Arial" w:cs="Arial"/>
-                <w:color w:val="000000" w:themeColor="text1"/>
-                <w:sz w:val="22"/>
-                <w:szCs w:val="22"/>
-                <w:lang w:eastAsia="nl-BE"/>
-              </w:rPr>
-            </w:pPr>
-          </w:p>
-        </w:tc>
-        <w:tc>
-          <w:tcPr>
-            <w:tcW w:w="0" w:type="auto"/>
-            <w:tcBorders>
-              <w:top w:val="single" w:sz="4" w:space="0" w:color="auto"/>
-              <w:left w:val="nil"/>
-              <w:bottom w:val="single" w:sz="4" w:space="0" w:color="auto"/>
-              <w:right w:val="single" w:sz="4" w:space="0" w:color="auto"/>
-            </w:tcBorders>
-          </w:tcPr>
-          <w:p>
-            <w:pPr>
-              <w:spacing w:line="240" w:lineRule="auto"/>
-              <w:jc w:val="left"/>
-            </w:pPr>
-            <w:r>
-              <w:rPr>
-                <w:rFonts w:eastAsia="Arial" w:cs="Arial"/>
-                <w:color w:val="000000" w:themeColor="text1"/>
-                <w:sz w:val="22"/>
-                <w:szCs w:val="22"/>
-                <w:lang w:eastAsia="nl-BE"/>
-              </w:rPr>
-              <w:t>5</w:t>
-            </w:r>
-            <w:r>
-              <w:rPr>
-                <w:rFonts w:eastAsia="Arial" w:cs="Arial"/>
-                <w:color w:val="000000" w:themeColor="text1"/>
-                <w:sz w:val="22"/>
-                <w:szCs w:val="22"/>
-                <w:lang w:eastAsia="nl-BE"/>
-              </w:rPr>
-              <w:t xml:space="preserve"> weken</w:t>
-            </w:r>
-          </w:p>
-        </w:tc>
-        <w:tc>
-          <w:tcPr>
-            <w:tcW w:w="2262" w:type="dxa"/>
-            <w:tcBorders>
-              <w:top w:val="single" w:sz="4" w:space="0" w:color="auto"/>
-              <w:left w:val="single" w:sz="4" w:space="0" w:color="auto"/>
-              <w:bottom w:val="single" w:sz="4" w:space="0" w:color="auto"/>
-              <w:right w:val="single" w:sz="4" w:space="0" w:color="auto"/>
-            </w:tcBorders>
-            <w:shd w:val="clear" w:color="auto" w:fill="auto"/>
-            <w:vAlign w:val="bottom"/>
-          </w:tcPr>
-          <w:p>
-            <w:pPr>
-              <w:spacing w:line="240" w:lineRule="auto"/>
-              <w:jc w:val="left"/>
-            </w:pPr>
-            <w:r>
-              <w:rPr>
-                <w:rFonts w:eastAsia="Arial" w:cs="Arial"/>
-                <w:i/>
-                <w:iCs/>
-                <w:sz w:val="22"/>
-                <w:szCs w:val="22"/>
-              </w:rPr>
-              <w:t>Deadline:</w:t>
-            </w:r>
-            <w:r>
-              <w:rPr>
-                <w:rFonts w:eastAsia="Arial" w:cs="Arial"/>
-                <w:sz w:val="22"/>
-                <w:szCs w:val="22"/>
-              </w:rPr>
-              <w:t xml:space="preserve"> </w:t>
-            </w:r>
-            <w:r>
-              <w:rPr>
-                <w:rFonts w:eastAsia="Arial" w:cs="Arial"/>
-                <w:sz w:val="22"/>
-                <w:szCs w:val="22"/>
-              </w:rPr>
-              <w:br/>
-            </w:r>
-            <w:r>
-              <w:rPr>
-                <w:rFonts w:eastAsia="Arial" w:cs="Arial"/>
-                <w:sz w:val="22"/>
-                <w:szCs w:val="22"/>
-              </w:rPr>
-              <w:t>24</w:t>
-            </w:r>
-            <w:r>
-              <w:rPr>
-                <w:rFonts w:eastAsia="Arial" w:cs="Arial"/>
-                <w:sz w:val="22"/>
-                <w:szCs w:val="22"/>
-              </w:rPr>
-              <w:t xml:space="preserve"> </w:t>
-            </w:r>
-            <w:r>
-              <w:rPr>
-                <w:rFonts w:eastAsia="Arial" w:cs="Arial"/>
-                <w:sz w:val="22"/>
-                <w:szCs w:val="22"/>
-              </w:rPr>
-              <w:t>februari</w:t>
-            </w:r>
-            <w:r>
-              <w:rPr>
-                <w:rFonts w:eastAsia="Arial" w:cs="Arial"/>
-                <w:sz w:val="22"/>
-                <w:szCs w:val="22"/>
-              </w:rPr>
-              <w:t xml:space="preserve"> 2022</w:t>
-            </w:r>
-          </w:p>
-        </w:tc>
-        <w:tc>
-          <w:tcPr>
-            <w:tcW w:w="4863" w:type="dxa"/>
-            <w:tcBorders>
-              <w:top w:val="single" w:sz="4" w:space="0" w:color="auto"/>
-              <w:left w:val="single" w:sz="4" w:space="0" w:color="auto"/>
-              <w:bottom w:val="single" w:sz="4" w:space="0" w:color="auto"/>
-              <w:right w:val="single" w:sz="4" w:space="0" w:color="auto"/>
-            </w:tcBorders>
-            <w:shd w:val="clear" w:color="auto" w:fill="auto"/>
-            <w:vAlign w:val="bottom"/>
-          </w:tcPr>
-          <w:p>
-            <w:pPr>
-              <w:spacing w:line="240" w:lineRule="auto"/>
-              <w:rPr>
-                <w:rFonts w:eastAsia="Arial" w:cs="Arial"/>
-                <w:b/>
-                <w:bCs/>
-                <w:sz w:val="22"/>
-                <w:szCs w:val="22"/>
-              </w:rPr>
-            </w:pPr>
-            <w:r>
-              <w:rPr>
-                <w:rFonts w:eastAsia="Arial" w:cs="Arial"/>
-                <w:b/>
-                <w:bCs/>
-                <w:sz w:val="22"/>
-                <w:szCs w:val="22"/>
-              </w:rPr>
-              <w:t xml:space="preserve">Eerste vorm van interpretable DRL </w:t>
-            </w:r>
-            <w:r>
-              <w:rPr>
-                <w:rFonts w:eastAsia="Arial" w:cs="Arial"/>
-                <w:b/>
-                <w:bCs/>
-                <w:sz w:val="22"/>
-                <w:szCs w:val="22"/>
-              </w:rPr>
-              <w:t>in actie zetten</w:t>
-            </w:r>
-          </w:p>
-        </w:tc>
-      </w:tr>
-      <w:tr>
-        <w:tc>
-          <w:tcPr>
-            <w:tcW w:w="9067" w:type="dxa"/>
-            <w:gridSpan w:val="4"/>
-            <w:tcBorders>
-              <w:top w:val="nil"/>
-              <w:left w:val="single" w:sz="4" w:space="0" w:color="auto"/>
-              <w:bottom w:val="single" w:sz="4" w:space="0" w:color="auto"/>
-              <w:right w:val="single" w:sz="4" w:space="0" w:color="auto"/>
-            </w:tcBorders>
-            <w:shd w:val="clear" w:color="auto" w:fill="auto"/>
-            <w:vAlign w:val="bottom"/>
-          </w:tcPr>
-          <w:p>
-            <w:pPr>
-              <w:spacing w:line="360" w:lineRule="auto"/>
-              <w:rPr>
-                <w:rFonts w:eastAsia="Arial" w:cs="Arial"/>
-                <w:b/>
-                <w:bCs/>
-                <w:sz w:val="22"/>
-                <w:szCs w:val="22"/>
-              </w:rPr>
-            </w:pPr>
-            <w:r>
-              <w:rPr>
-                <w:rFonts w:eastAsia="Arial" w:cs="Arial"/>
-                <w:b/>
-                <w:bCs/>
-                <w:sz w:val="22"/>
-                <w:szCs w:val="22"/>
-              </w:rPr>
-              <w:t>Inhoud</w:t>
-            </w:r>
-          </w:p>
-          <w:p>
-            <w:pPr>
-              <w:rPr>
-                <w:rFonts w:eastAsia="Arial" w:cs="Arial"/>
-                <w:color w:val="000000" w:themeColor="text1"/>
-                <w:sz w:val="22"/>
-                <w:szCs w:val="22"/>
-                <w:lang w:eastAsia="nl-BE"/>
-              </w:rPr>
-            </w:pPr>
-            <w:r>
-              <w:t>ProtoType tree uit taak 2 proberen verwerken in uitgewerkt DQN voorbeeld van taak 1 en uittesten op eenvoudig discreet environment</w:t>
-            </w:r>
-            <w:r>
-              <w:t>.</w:t>
-            </w:r>
-          </w:p>
-        </w:tc>
-      </w:tr>
-      <w:tr>
-        <w:tc>
-          <w:tcPr>
-            <w:tcW w:w="9067" w:type="dxa"/>
-            <w:gridSpan w:val="4"/>
-            <w:tcBorders>
-              <w:top w:val="nil"/>
-              <w:left w:val="single" w:sz="4" w:space="0" w:color="auto"/>
-              <w:bottom w:val="single" w:sz="4" w:space="0" w:color="auto"/>
-              <w:right w:val="single" w:sz="4" w:space="0" w:color="auto"/>
-            </w:tcBorders>
-            <w:shd w:val="clear" w:color="auto" w:fill="auto"/>
-          </w:tcPr>
-          <w:p>
-            <w:pPr>
-              <w:spacing w:line="360" w:lineRule="auto"/>
-              <w:jc w:val="left"/>
-              <w:rPr>
-                <w:rFonts w:eastAsia="Arial" w:cs="Arial"/>
-                <w:b/>
-                <w:bCs/>
-                <w:sz w:val="22"/>
-                <w:szCs w:val="22"/>
-              </w:rPr>
-            </w:pPr>
-            <w:r>
-              <w:rPr>
-                <w:rFonts w:eastAsia="Arial" w:cs="Arial"/>
-                <w:b/>
-                <w:bCs/>
-                <w:sz w:val="22"/>
-                <w:szCs w:val="22"/>
-              </w:rPr>
-              <w:t>Belangrijkste resultaten, deliverables of inzichten na deze fase</w:t>
-            </w:r>
-            <w:r>
-              <w:rPr>
-                <w:rFonts w:eastAsia="Arial" w:cs="Arial"/>
-                <w:b/>
-                <w:bCs/>
-                <w:sz w:val="22"/>
-                <w:szCs w:val="22"/>
-              </w:rPr>
-              <w:t>:</w:t>
-            </w:r>
-          </w:p>
-          <w:p>
-            <w:pPr>
-              <w:spacing w:line="240" w:lineRule="auto"/>
-              <w:jc w:val="left"/>
-              <w:rPr>
-                <w:rFonts w:eastAsia="Arial" w:cs="Arial"/>
-                <w:sz w:val="22"/>
-                <w:szCs w:val="22"/>
-              </w:rPr>
-            </w:pPr>
-            <w:r>
-              <w:rPr>
-                <w:rFonts w:eastAsia="Arial" w:cs="Arial"/>
-                <w:sz w:val="22"/>
-                <w:szCs w:val="22"/>
-              </w:rPr>
-              <w:t>Interpretable deep reinforcement</w:t>
-            </w:r>
-            <w:r>
-              <w:rPr>
-                <w:rFonts w:eastAsia="Arial" w:cs="Arial"/>
-                <w:sz w:val="22"/>
-                <w:szCs w:val="22"/>
-              </w:rPr>
-              <w:t>-</w:t>
-            </w:r>
-            <w:r>
-              <w:rPr>
-                <w:rFonts w:eastAsia="Arial" w:cs="Arial"/>
-                <w:sz w:val="22"/>
-                <w:szCs w:val="22"/>
-              </w:rPr>
-              <w:t>model werkende</w:t>
-            </w:r>
-            <w:r>
-              <w:rPr>
-                <w:rFonts w:eastAsia="Arial" w:cs="Arial"/>
-                <w:sz w:val="22"/>
-                <w:szCs w:val="22"/>
-              </w:rPr>
-              <w:t xml:space="preserve"> krijgen, resultaat vergelijken met resultaat uit Taak 1 aan de hand van weight and biases</w:t>
-            </w:r>
-            <w:r>
-              <w:rPr>
-                <w:rFonts w:eastAsia="Arial" w:cs="Arial"/>
-                <w:sz w:val="22"/>
-                <w:szCs w:val="22"/>
-              </w:rPr>
-              <w:t>.</w:t>
-            </w:r>
-          </w:p>
-          <w:p>
-            <w:pPr>
-              <w:spacing w:line="240" w:lineRule="auto"/>
-              <w:jc w:val="left"/>
-              <w:rPr>
-                <w:rFonts w:eastAsia="Arial" w:cs="Arial"/>
-                <w:sz w:val="22"/>
-                <w:szCs w:val="22"/>
-              </w:rPr>
-            </w:pPr>
-          </w:p>
-          <w:p>
-            <w:pPr>
-              <w:spacing w:line="240" w:lineRule="auto"/>
-              <w:jc w:val="left"/>
-              <w:rPr>
-                <w:rFonts w:eastAsia="Arial" w:cs="Arial"/>
-                <w:sz w:val="22"/>
-                <w:szCs w:val="22"/>
-              </w:rPr>
-            </w:pPr>
-            <w:r>
-              <w:rPr>
-                <w:rFonts w:eastAsia="Arial" w:cs="Arial"/>
-                <w:sz w:val="22"/>
-                <w:szCs w:val="22"/>
-              </w:rPr>
-              <w:t>Resultaat en ondervindingen neerschrijven in scriptie.</w:t>
-            </w:r>
-          </w:p>
-        </w:tc>
-      </w:tr>
-    </w:tbl>
-    <w:p>
-      <w:pPr>
-        <w:rPr>
-          <w:rFonts w:eastAsia="Arial" w:cs="Arial"/>
-          <w:sz w:val="22"/>
-          <w:szCs w:val="22"/>
-        </w:rPr>
-      </w:pPr>
-    </w:p>
-    <w:tbl>
-      <w:tblPr>
-        <w:tblW w:w="9067" w:type="dxa"/>
-        <w:tblLook w:val="04A0" w:firstRow="1" w:lastRow="0" w:firstColumn="1" w:lastColumn="0" w:noHBand="0" w:noVBand="1"/>
-      </w:tblPr>
-      <w:tblGrid>
-        <w:gridCol w:w="891"/>
-        <w:gridCol w:w="1038"/>
-        <w:gridCol w:w="2266"/>
-        <w:gridCol w:w="4872"/>
-      </w:tblGrid>
-      <w:tr>
-        <w:trPr>
-          <w:trHeight w:val="300"/>
-        </w:trPr>
-        <w:tc>
-          <w:tcPr>
-            <w:tcW w:w="0" w:type="auto"/>
-            <w:tcBorders>
-              <w:top w:val="single" w:sz="4" w:space="0" w:color="auto"/>
-              <w:left w:val="single" w:sz="4" w:space="0" w:color="auto"/>
-              <w:bottom w:val="single" w:sz="4" w:space="0" w:color="auto"/>
-              <w:right w:val="single" w:sz="4" w:space="0" w:color="auto"/>
-            </w:tcBorders>
-            <w:shd w:val="clear" w:color="auto" w:fill="auto"/>
-            <w:vAlign w:val="bottom"/>
-          </w:tcPr>
-          <w:p>
-            <w:pPr>
-              <w:spacing w:line="240" w:lineRule="auto"/>
-              <w:jc w:val="left"/>
-              <w:rPr>
-                <w:rFonts w:eastAsia="Arial" w:cs="Arial"/>
-                <w:color w:val="000000" w:themeColor="text1"/>
-                <w:sz w:val="22"/>
-                <w:szCs w:val="22"/>
-                <w:lang w:eastAsia="nl-BE"/>
-              </w:rPr>
-            </w:pPr>
-            <w:r>
-              <w:rPr>
-                <w:rFonts w:eastAsia="Arial" w:cs="Arial"/>
-                <w:color w:val="000000" w:themeColor="text1"/>
-                <w:sz w:val="22"/>
-                <w:szCs w:val="22"/>
-                <w:lang w:eastAsia="nl-BE"/>
-              </w:rPr>
               <w:t xml:space="preserve">Taak </w:t>
             </w:r>
             <w:r>
@@ -5052,6 +4766,7 @@
                 <w:szCs w:val="22"/>
               </w:rPr>
             </w:pPr>
+            <w:proofErr w:type="spellStart"/>
             <w:r>
               <w:rPr>
                 <w:rFonts w:eastAsia="Arial" w:cs="Arial"/>
@@ -5062,6 +4777,7 @@
               </w:rPr>
               <w:t>Interpretable</w:t>
             </w:r>
+            <w:proofErr w:type="spellEnd"/>
             <w:r>
               <w:rPr>
                 <w:rFonts w:eastAsia="Arial" w:cs="Arial"/>
@@ -5110,7 +4826,29 @@
                 <w:sz w:val="22"/>
                 <w:szCs w:val="22"/>
               </w:rPr>
-              <w:t xml:space="preserve"> met ProtoTree uitwerken op complexe omgeving</w:t>
+              <w:t xml:space="preserve"> met </w:t>
+            </w:r>
+            <w:proofErr w:type="spellStart"/>
+            <w:r>
+              <w:rPr>
+                <w:rFonts w:eastAsia="Arial" w:cs="Arial"/>
+                <w:b/>
+                <w:bCs/>
+                <w:sz w:val="22"/>
+                <w:szCs w:val="22"/>
+              </w:rPr>
+              <w:t>ProtoTree</w:t>
+            </w:r>
+            <w:proofErr w:type="spellEnd"/>
+            <w:r>
+              <w:rPr>
+                <w:rFonts w:eastAsia="Arial" w:cs="Arial"/>
+                <w:b/>
+                <w:bCs/>
+                <w:sz w:val="22"/>
+                <w:szCs w:val="22"/>
+              </w:rPr>
+              <w:t xml:space="preserve"> uitwerken op complexe omgeving</w:t>
             </w:r>
           </w:p>
         </w:tc>
@@ -5162,7 +4900,15 @@
               </w:rPr>
             </w:pPr>
             <w:r>
-              <w:t>Overschakelen van eenvoudig discrete omgeving naar complexere omgevingen zoals in Atari videospellen of Super Mario.</w:t>
+              <w:t xml:space="preserve">Overschakelen van eenvoudig discrete omgeving naar complexere omgevingen zoals in </w:t>
+            </w:r>
+            <w:proofErr w:type="spellStart"/>
+            <w:r>
+              <w:t>Atari</w:t>
+            </w:r>
+            <w:proofErr w:type="spellEnd"/>
+            <w:r>
+              <w:t xml:space="preserve"> videospellen of Super Mario.</w:t>
             </w:r>
           </w:p>
         </w:tc>
@@ -5232,8 +4978,54 @@
                 <w:sz w:val="22"/>
                 <w:szCs w:val="22"/>
               </w:rPr>
-              <w:t>Einddoel van project waarbij beleid van complexe omgeving aan de hand van de ProtoTree in een deep reinforcement</w:t>
-            </w:r>
+              <w:t xml:space="preserve">Einddoel van project waarbij beleid van complexe omgeving aan de hand van de </w:t>
+            </w:r>
+            <w:proofErr w:type="spellStart"/>
+            <w:r>
+              <w:rPr>
+                <w:rFonts w:eastAsia="Arial" w:cs="Arial"/>
+                <w:sz w:val="22"/>
+                <w:szCs w:val="22"/>
+              </w:rPr>
+              <w:t>ProtoTree</w:t>
+            </w:r>
+            <w:proofErr w:type="spellEnd"/>
+            <w:r>
+              <w:rPr>
+                <w:rFonts w:eastAsia="Arial" w:cs="Arial"/>
+                <w:sz w:val="22"/>
+                <w:szCs w:val="22"/>
+              </w:rPr>
+              <w:t xml:space="preserve"> in een </w:t>
+            </w:r>
+            <w:proofErr w:type="spellStart"/>
+            <w:r>
+              <w:rPr>
+                <w:rFonts w:eastAsia="Arial" w:cs="Arial"/>
+                <w:sz w:val="22"/>
+                <w:szCs w:val="22"/>
+              </w:rPr>
+              <w:t>deep</w:t>
+            </w:r>
+            <w:proofErr w:type="spellEnd"/>
+            <w:r>
+              <w:rPr>
+                <w:rFonts w:eastAsia="Arial" w:cs="Arial"/>
+                <w:sz w:val="22"/>
+                <w:szCs w:val="22"/>
+              </w:rPr>
+              <w:t xml:space="preserve"> </w:t>
+            </w:r>
+            <w:proofErr w:type="spellStart"/>
+            <w:r>
+              <w:rPr>
+                <w:rFonts w:eastAsia="Arial" w:cs="Arial"/>
+                <w:sz w:val="22"/>
+                <w:szCs w:val="22"/>
+              </w:rPr>
+              <w:t>reinforcement</w:t>
+            </w:r>
+            <w:proofErr w:type="spellEnd"/>
             <w:r>
               <w:rPr>
                 <w:rFonts w:eastAsia="Arial" w:cs="Arial"/>
@@ -6223,39 +6015,7 @@
                 <w:szCs w:val="22"/>
               </w:rPr>
               <w:br/>
-              <w:t>2</w:t>
-            </w:r>
-            <w:r>
-              <w:rPr>
-                <w:rFonts w:eastAsia="Arial" w:cs="Arial"/>
-                <w:sz w:val="22"/>
-                <w:szCs w:val="22"/>
-              </w:rPr>
-              <w:t>8</w:t>
-            </w:r>
-            <w:r>
-              <w:rPr>
-                <w:rFonts w:eastAsia="Arial" w:cs="Arial"/>
-                <w:sz w:val="22"/>
-                <w:szCs w:val="22"/>
-              </w:rPr>
-              <w:t xml:space="preserve"> </w:t>
-            </w:r>
-            <w:r>
-              <w:rPr>
-                <w:rFonts w:eastAsia="Arial" w:cs="Arial"/>
-                <w:sz w:val="22"/>
-                <w:szCs w:val="22"/>
-              </w:rPr>
-              <w:t>juni</w:t>
-            </w:r>
-            <w:r>
-              <w:rPr>
-                <w:rFonts w:eastAsia="Arial" w:cs="Arial"/>
-                <w:sz w:val="22"/>
-                <w:szCs w:val="22"/>
-              </w:rPr>
-              <w:t xml:space="preserve"> 2022</w:t>
+              <w:t>28 juni 2022</w:t>
             </w:r>
           </w:p>
         </w:tc>
@@ -6412,7 +6172,7 @@
                 <w:sz w:val="22"/>
                 <w:szCs w:val="22"/>
               </w:rPr>
-              <w:t xml:space="preserve">Presentatietechnieken en communicatie modules </w:t>
+              <w:t xml:space="preserve">Presentatietechnieken en communicatiemodules </w:t>
             </w:r>
             <w:r>
               <w:rPr>
@@ -6605,7 +6365,16 @@
           <w:sz w:val="22"/>
           <w:szCs w:val="22"/>
         </w:rPr>
-        <w:t xml:space="preserve"> en gaan door in I</w:t>
+        <w:t xml:space="preserve"> en gaan door in </w:t>
+      </w:r>
+      <w:proofErr w:type="spellStart"/>
+      <w:r>
+        <w:rPr>
+          <w:rFonts w:eastAsia="Arial" w:cs="Arial"/>
+          <w:sz w:val="22"/>
+          <w:szCs w:val="22"/>
+        </w:rPr>
+        <w:t>I</w:t>
       </w:r>
       <w:r>
         <w:rPr>
@@ -6621,15 +6390,52 @@
           <w:sz w:val="22"/>
           <w:szCs w:val="22"/>
         </w:rPr>
-        <w:t>ent in Zwijnaarde</w:t>
-      </w:r>
-      <w:r>
-        <w:rPr>
-          <w:rFonts w:eastAsia="Arial" w:cs="Arial"/>
-          <w:sz w:val="22"/>
-          <w:szCs w:val="22"/>
-        </w:rPr>
-        <w:t xml:space="preserve"> (Campus Ardoyen)</w:t>
+        <w:t>ent</w:t>
+      </w:r>
+      <w:proofErr w:type="spellEnd"/>
+      <w:r>
+        <w:rPr>
+          <w:rFonts w:eastAsia="Arial" w:cs="Arial"/>
+          <w:sz w:val="22"/>
+          <w:szCs w:val="22"/>
+        </w:rPr>
+        <w:t xml:space="preserve"> in </w:t>
+      </w:r>
+      <w:proofErr w:type="spellStart"/>
+      <w:r>
+        <w:rPr>
+          <w:rFonts w:eastAsia="Arial" w:cs="Arial"/>
+          <w:sz w:val="22"/>
+          <w:szCs w:val="22"/>
+        </w:rPr>
+        <w:t>Zwijnaarde</w:t>
+      </w:r>
+      <w:proofErr w:type="spellEnd"/>
+      <w:r>
+        <w:rPr>
+          <w:rFonts w:eastAsia="Arial" w:cs="Arial"/>
+          <w:sz w:val="22"/>
+          <w:szCs w:val="22"/>
+        </w:rPr>
+        <w:t xml:space="preserve"> (Campus </w:t>
+      </w:r>
+      <w:proofErr w:type="spellStart"/>
+      <w:r>
+        <w:rPr>
+          <w:rFonts w:eastAsia="Arial" w:cs="Arial"/>
+          <w:sz w:val="22"/>
+          <w:szCs w:val="22"/>
+        </w:rPr>
+        <w:t>Ardoyen</w:t>
+      </w:r>
+      <w:proofErr w:type="spellEnd"/>
+      <w:r>
+        <w:rPr>
+          <w:rFonts w:eastAsia="Arial" w:cs="Arial"/>
+          <w:sz w:val="22"/>
+          <w:szCs w:val="22"/>
+        </w:rPr>
+        <w:t>)</w:t>
       </w:r>
       <w:r>
         <w:rPr>
@@ -6691,6 +6497,7 @@
           <w:szCs w:val="22"/>
         </w:rPr>
       </w:pPr>
+      <w:proofErr w:type="spellStart"/>
       <w:r>
         <w:rPr>
           <w:rFonts w:eastAsia="Arial" w:cs="Arial"/>
@@ -6698,7 +6505,34 @@
           <w:szCs w:val="22"/>
         </w:rPr>
         <w:lastRenderedPageBreak/>
-        <w:t>Gantt chart:</w:t>
+        <w:t>Gantt</w:t>
+      </w:r>
+      <w:proofErr w:type="spellEnd"/>
+      <w:r>
+        <w:rPr>
+          <w:rFonts w:eastAsia="Arial" w:cs="Arial"/>
+          <w:sz w:val="22"/>
+          <w:szCs w:val="22"/>
+        </w:rPr>
+        <w:t xml:space="preserve"> </w:t>
+      </w:r>
+      <w:proofErr w:type="spellStart"/>
+      <w:r>
+        <w:rPr>
+          <w:rFonts w:eastAsia="Arial" w:cs="Arial"/>
+          <w:sz w:val="22"/>
+          <w:szCs w:val="22"/>
+        </w:rPr>
+        <w:t>chart</w:t>
+      </w:r>
+      <w:proofErr w:type="spellEnd"/>
+      <w:r>
+        <w:rPr>
+          <w:rFonts w:eastAsia="Arial" w:cs="Arial"/>
+          <w:sz w:val="22"/>
+          <w:szCs w:val="22"/>
+        </w:rPr>
+        <w:t>:</w:t>
       </w:r>
     </w:p>
     <w:p>
@@ -12358,7 +12192,22 @@
     </w:r>
     <w:r>
       <w:br/>
-      <w:t>Valentin Vaerwyckweg 1, B-9000 Gent</w:t>
+    </w:r>
+    <w:proofErr w:type="spellStart"/>
+    <w:r>
+      <w:t>Valentin</w:t>
+    </w:r>
+    <w:proofErr w:type="spellEnd"/>
+    <w:r>
+      <w:t xml:space="preserve"> </w:t>
+    </w:r>
+    <w:proofErr w:type="spellStart"/>
+    <w:r>
+      <w:t>Vaerwyckweg</w:t>
+    </w:r>
+    <w:proofErr w:type="spellEnd"/>
+    <w:r>
+      <w:t xml:space="preserve"> 1, B-9000 Gent</w:t>
     </w:r>
   </w:p>
   <w:p>
@@ -12740,8 +12589,21 @@
     <w:r>
       <w:br/>
     </w:r>
+    <w:proofErr w:type="spellStart"/>
     <w:r>
-      <w:t>Valentin Vaerwyckweg 1, B-9000 Gent</w:t>
+      <w:t>Valentin</w:t>
+    </w:r>
+    <w:proofErr w:type="spellEnd"/>
+    <w:r>
+      <w:t xml:space="preserve"> </w:t>
+    </w:r>
+    <w:proofErr w:type="spellStart"/>
+    <w:r>
+      <w:t>Vaerwyckweg</w:t>
+    </w:r>
+    <w:proofErr w:type="spellEnd"/>
+    <w:r>
+      <w:t xml:space="preserve"> 1, B-9000 Gent</w:t>
     </w:r>
   </w:p>
   <w:p>
@@ -14365,10 +14227,16 @@
 </file>
 
 <file path=customXml/item1.xml><?xml version="1.0" encoding="utf-8"?>
+<p:properties xmlns:p="http://schemas.microsoft.com/office/2006/metadata/properties" xmlns:xsi="http://www.w3.org/2001/XMLSchema-instance" xmlns:pc="http://schemas.microsoft.com/office/infopath/2007/PartnerControls">
+  <documentManagement/>
+</p:properties>
+</file>
+
+<file path=customXml/item2.xml><?xml version="1.0" encoding="utf-8"?>
 <b:Sources xmlns:b="http://schemas.openxmlformats.org/officeDocument/2006/bibliography" xmlns="http://schemas.openxmlformats.org/officeDocument/2006/bibliography" SelectedStyle="\APASixthEditionOfficeOnline.xsl" StyleName="APA" Version="6"/>
 </file>
 
-<file path=customXml/item2.xml><?xml version="1.0" encoding="utf-8"?>
+<file path=customXml/item3.xml><?xml version="1.0" encoding="utf-8"?>
 <ct:contentTypeSchema xmlns:ct="http://schemas.microsoft.com/office/2006/metadata/contentType" xmlns:ma="http://schemas.microsoft.com/office/2006/metadata/properties/metaAttributes" ct:_="" ma:_="" ma:contentTypeName="Document" ma:contentTypeID="0x010100F0003BC939E5414EA0086250F81C8329" ma:contentTypeVersion="" ma:contentTypeDescription="Een nieuw document maken." ma:contentTypeScope="" ma:versionID="735435357d8d7a6cc22e793eb0436b99">
   <xsd:schema xmlns:xsd="http://www.w3.org/2001/XMLSchema" xmlns:xs="http://www.w3.org/2001/XMLSchema" xmlns:p="http://schemas.microsoft.com/office/2006/metadata/properties" targetNamespace="http://schemas.microsoft.com/office/2006/metadata/properties" ma:root="true" ma:fieldsID="ded2a6fdfcb71de048e140027f1bc31d">
     <xsd:element name="properties">
@@ -14482,7 +14350,7 @@
 </ct:contentTypeSchema>
 </file>
 
-<file path=customXml/item3.xml><?xml version="1.0" encoding="utf-8"?>
+<file path=customXml/item4.xml><?xml version="1.0" encoding="utf-8"?>
 <?mso-contentType ?>
 <FormTemplates xmlns="http://schemas.microsoft.com/sharepoint/v3/contenttype/forms">
   <Display>DocumentLibraryForm</Display>
@@ -14491,13 +14359,16 @@
 </FormTemplates>
 </file>
 
-<file path=customXml/item4.xml><?xml version="1.0" encoding="utf-8"?>
-<p:properties xmlns:p="http://schemas.microsoft.com/office/2006/metadata/properties" xmlns:xsi="http://www.w3.org/2001/XMLSchema-instance" xmlns:pc="http://schemas.microsoft.com/office/infopath/2007/PartnerControls">
-  <documentManagement/>
-</p:properties>
+<file path=customXml/itemProps1.xml><?xml version="1.0" encoding="utf-8"?>
+<ds:datastoreItem xmlns:ds="http://schemas.openxmlformats.org/officeDocument/2006/customXml" ds:itemID="{ED3DF66A-CCD3-4F11-B9B5-75DCD6C9A560}">
+  <ds:schemaRefs>
+    <ds:schemaRef ds:uri="http://schemas.microsoft.com/office/2006/metadata/properties"/>
+    <ds:schemaRef ds:uri="http://schemas.microsoft.com/office/infopath/2007/PartnerControls"/>
+  </ds:schemaRefs>
+</ds:datastoreItem>
 </file>
 
-<file path=customXml/itemProps1.xml><?xml version="1.0" encoding="utf-8"?>
+<file path=customXml/itemProps2.xml><?xml version="1.0" encoding="utf-8"?>
 <ds:datastoreItem xmlns:ds="http://schemas.openxmlformats.org/officeDocument/2006/customXml" ds:itemID="{21F06D14-74F0-4F5B-B779-5C878B3C3B8D}">
   <ds:schemaRefs>
     <ds:schemaRef ds:uri="http://schemas.openxmlformats.org/officeDocument/2006/bibliography"/>
@@ -14505,7 +14376,7 @@
 </ds:datastoreItem>
 </file>
 
-<file path=customXml/itemProps2.xml><?xml version="1.0" encoding="utf-8"?>
+<file path=customXml/itemProps3.xml><?xml version="1.0" encoding="utf-8"?>
 <ds:datastoreItem xmlns:ds="http://schemas.openxmlformats.org/officeDocument/2006/customXml" ds:itemID="{28FC19C3-4DD1-422B-943D-682B02735499}">
   <ds:schemaRefs>
     <ds:schemaRef ds:uri="http://schemas.microsoft.com/office/2006/metadata/contentType"/>
@@ -14521,19 +14392,10 @@
 </ds:datastoreItem>
 </file>
 
-<file path=customXml/itemProps3.xml><?xml version="1.0" encoding="utf-8"?>
+<file path=customXml/itemProps4.xml><?xml version="1.0" encoding="utf-8"?>
 <ds:datastoreItem xmlns:ds="http://schemas.openxmlformats.org/officeDocument/2006/customXml" ds:itemID="{2206214A-7E85-4712-AD3E-075903911821}">
   <ds:schemaRefs>
     <ds:schemaRef ds:uri="http://schemas.microsoft.com/sharepoint/v3/contenttype/forms"/>
   </ds:schemaRefs>
 </ds:datastoreItem>
-</file>
-
-<file path=customXml/itemProps4.xml><?xml version="1.0" encoding="utf-8"?>
-<ds:datastoreItem xmlns:ds="http://schemas.openxmlformats.org/officeDocument/2006/customXml" ds:itemID="{ED3DF66A-CCD3-4F11-B9B5-75DCD6C9A560}">
-  <ds:schemaRefs>
-    <ds:schemaRef ds:uri="http://schemas.microsoft.com/office/2006/metadata/properties"/>
-    <ds:schemaRef ds:uri="http://schemas.microsoft.com/office/infopath/2007/PartnerControls"/>
-  </ds:schemaRefs>
-</ds:datastoreItem>
 </file>
</xml_diff>

<commit_message>
prototype tree getrained op vogels dataset
</commit_message>
<xml_diff>
--- a/werkplan/werkplan.docx
+++ b/werkplan/werkplan.docx
@@ -1275,16 +1275,14 @@
         </w:rPr>
         <w:t xml:space="preserve">. Door de hoge dimensionele </w:t>
       </w:r>
-      <w:proofErr w:type="spellStart"/>
-      <w:r>
-        <w:rPr>
-          <w:rFonts w:eastAsia="Arial" w:cs="Arial"/>
-          <w:sz w:val="22"/>
-          <w:szCs w:val="22"/>
-        </w:rPr>
-        <w:t>feauture</w:t>
-      </w:r>
-      <w:proofErr w:type="spellEnd"/>
+      <w:r>
+        <w:rPr>
+          <w:rFonts w:eastAsia="Arial" w:cs="Arial"/>
+          <w:sz w:val="22"/>
+          <w:szCs w:val="22"/>
+        </w:rPr>
+        <w:t>feature</w:t>
+      </w:r>
       <w:r>
         <w:rPr>
           <w:rFonts w:eastAsia="Arial" w:cs="Arial"/>
@@ -14227,16 +14225,15 @@
 </file>
 
 <file path=customXml/item1.xml><?xml version="1.0" encoding="utf-8"?>
-<p:properties xmlns:p="http://schemas.microsoft.com/office/2006/metadata/properties" xmlns:xsi="http://www.w3.org/2001/XMLSchema-instance" xmlns:pc="http://schemas.microsoft.com/office/infopath/2007/PartnerControls">
-  <documentManagement/>
-</p:properties>
+<?mso-contentType ?>
+<FormTemplates xmlns="http://schemas.microsoft.com/sharepoint/v3/contenttype/forms">
+  <Display>DocumentLibraryForm</Display>
+  <Edit>DocumentLibraryForm</Edit>
+  <New>DocumentLibraryForm</New>
+</FormTemplates>
 </file>
 
 <file path=customXml/item2.xml><?xml version="1.0" encoding="utf-8"?>
-<b:Sources xmlns:b="http://schemas.openxmlformats.org/officeDocument/2006/bibliography" xmlns="http://schemas.openxmlformats.org/officeDocument/2006/bibliography" SelectedStyle="\APASixthEditionOfficeOnline.xsl" StyleName="APA" Version="6"/>
-</file>
-
-<file path=customXml/item3.xml><?xml version="1.0" encoding="utf-8"?>
 <ct:contentTypeSchema xmlns:ct="http://schemas.microsoft.com/office/2006/metadata/contentType" xmlns:ma="http://schemas.microsoft.com/office/2006/metadata/properties/metaAttributes" ct:_="" ma:_="" ma:contentTypeName="Document" ma:contentTypeID="0x010100F0003BC939E5414EA0086250F81C8329" ma:contentTypeVersion="" ma:contentTypeDescription="Een nieuw document maken." ma:contentTypeScope="" ma:versionID="735435357d8d7a6cc22e793eb0436b99">
   <xsd:schema xmlns:xsd="http://www.w3.org/2001/XMLSchema" xmlns:xs="http://www.w3.org/2001/XMLSchema" xmlns:p="http://schemas.microsoft.com/office/2006/metadata/properties" targetNamespace="http://schemas.microsoft.com/office/2006/metadata/properties" ma:root="true" ma:fieldsID="ded2a6fdfcb71de048e140027f1bc31d">
     <xsd:element name="properties">
@@ -14350,33 +14347,25 @@
 </ct:contentTypeSchema>
 </file>
 
+<file path=customXml/item3.xml><?xml version="1.0" encoding="utf-8"?>
+<b:Sources xmlns:b="http://schemas.openxmlformats.org/officeDocument/2006/bibliography" xmlns="http://schemas.openxmlformats.org/officeDocument/2006/bibliography" SelectedStyle="\APASixthEditionOfficeOnline.xsl" StyleName="APA" Version="6"/>
+</file>
+
 <file path=customXml/item4.xml><?xml version="1.0" encoding="utf-8"?>
-<?mso-contentType ?>
-<FormTemplates xmlns="http://schemas.microsoft.com/sharepoint/v3/contenttype/forms">
-  <Display>DocumentLibraryForm</Display>
-  <Edit>DocumentLibraryForm</Edit>
-  <New>DocumentLibraryForm</New>
-</FormTemplates>
+<p:properties xmlns:p="http://schemas.microsoft.com/office/2006/metadata/properties" xmlns:xsi="http://www.w3.org/2001/XMLSchema-instance" xmlns:pc="http://schemas.microsoft.com/office/infopath/2007/PartnerControls">
+  <documentManagement/>
+</p:properties>
 </file>
 
 <file path=customXml/itemProps1.xml><?xml version="1.0" encoding="utf-8"?>
-<ds:datastoreItem xmlns:ds="http://schemas.openxmlformats.org/officeDocument/2006/customXml" ds:itemID="{ED3DF66A-CCD3-4F11-B9B5-75DCD6C9A560}">
+<ds:datastoreItem xmlns:ds="http://schemas.openxmlformats.org/officeDocument/2006/customXml" ds:itemID="{2206214A-7E85-4712-AD3E-075903911821}">
   <ds:schemaRefs>
-    <ds:schemaRef ds:uri="http://schemas.microsoft.com/office/2006/metadata/properties"/>
-    <ds:schemaRef ds:uri="http://schemas.microsoft.com/office/infopath/2007/PartnerControls"/>
+    <ds:schemaRef ds:uri="http://schemas.microsoft.com/sharepoint/v3/contenttype/forms"/>
   </ds:schemaRefs>
 </ds:datastoreItem>
 </file>
 
 <file path=customXml/itemProps2.xml><?xml version="1.0" encoding="utf-8"?>
-<ds:datastoreItem xmlns:ds="http://schemas.openxmlformats.org/officeDocument/2006/customXml" ds:itemID="{21F06D14-74F0-4F5B-B779-5C878B3C3B8D}">
-  <ds:schemaRefs>
-    <ds:schemaRef ds:uri="http://schemas.openxmlformats.org/officeDocument/2006/bibliography"/>
-  </ds:schemaRefs>
-</ds:datastoreItem>
-</file>
-
-<file path=customXml/itemProps3.xml><?xml version="1.0" encoding="utf-8"?>
 <ds:datastoreItem xmlns:ds="http://schemas.openxmlformats.org/officeDocument/2006/customXml" ds:itemID="{28FC19C3-4DD1-422B-943D-682B02735499}">
   <ds:schemaRefs>
     <ds:schemaRef ds:uri="http://schemas.microsoft.com/office/2006/metadata/contentType"/>
@@ -14392,10 +14381,19 @@
 </ds:datastoreItem>
 </file>
 
+<file path=customXml/itemProps3.xml><?xml version="1.0" encoding="utf-8"?>
+<ds:datastoreItem xmlns:ds="http://schemas.openxmlformats.org/officeDocument/2006/customXml" ds:itemID="{21F06D14-74F0-4F5B-B779-5C878B3C3B8D}">
+  <ds:schemaRefs>
+    <ds:schemaRef ds:uri="http://schemas.openxmlformats.org/officeDocument/2006/bibliography"/>
+  </ds:schemaRefs>
+</ds:datastoreItem>
+</file>
+
 <file path=customXml/itemProps4.xml><?xml version="1.0" encoding="utf-8"?>
-<ds:datastoreItem xmlns:ds="http://schemas.openxmlformats.org/officeDocument/2006/customXml" ds:itemID="{2206214A-7E85-4712-AD3E-075903911821}">
+<ds:datastoreItem xmlns:ds="http://schemas.openxmlformats.org/officeDocument/2006/customXml" ds:itemID="{ED3DF66A-CCD3-4F11-B9B5-75DCD6C9A560}">
   <ds:schemaRefs>
-    <ds:schemaRef ds:uri="http://schemas.microsoft.com/sharepoint/v3/contenttype/forms"/>
+    <ds:schemaRef ds:uri="http://schemas.microsoft.com/office/2006/metadata/properties"/>
+    <ds:schemaRef ds:uri="http://schemas.microsoft.com/office/infopath/2007/PartnerControls"/>
   </ds:schemaRefs>
 </ds:datastoreItem>
 </file>
</xml_diff>